<commit_message>
output changes / report
</commit_message>
<xml_diff>
--- a/PLT DOC.docx
+++ b/PLT DOC.docx
@@ -907,7 +907,717 @@
       </w:pPr>
       <w:r>
         <w:lastRenderedPageBreak/>
-        <w:t>Lexical Analysis</w:t>
+        <w:t>Introduction</w:t>
+      </w:r>
+    </w:p>
+    <w:p>
+      <w:pPr>
+        <w:rPr>
+          <w:lang w:val="en"/>
+        </w:rPr>
+      </w:pPr>
+      <w:r>
+        <w:rPr>
+          <w:lang w:val="en"/>
+        </w:rPr>
+        <w:t xml:space="preserve">This mini project is done by using python programming language. The whole project </w:t>
+      </w:r>
+      <w:r>
+        <w:rPr>
+          <w:lang w:val="en"/>
+        </w:rPr>
+        <w:t>consists</w:t>
+      </w:r>
+      <w:r>
+        <w:rPr>
+          <w:lang w:val="en"/>
+        </w:rPr>
+        <w:t xml:space="preserve"> of</w:t>
+      </w:r>
+      <w:r>
+        <w:rPr>
+          <w:lang w:val="en"/>
+        </w:rPr>
+        <w:t xml:space="preserve"> 3 python files, which is LexicalAnalyser.py, ShifReduceParser.py and main.py. The main.py will be the main file that combines all functions in all files.</w:t>
+      </w:r>
+      <w:r>
+        <w:rPr>
+          <w:lang w:val="en"/>
+        </w:rPr>
+        <w:t xml:space="preserve"> The purpose of this program is to proof the concept of compiler by compiling duck language.</w:t>
+      </w:r>
+    </w:p>
+    <w:p>
+      <w:pPr>
+        <w:pStyle w:val="Heading1"/>
+      </w:pPr>
+      <w:r>
+        <w:t>Designing a Language</w:t>
+      </w:r>
+    </w:p>
+    <w:p>
+      <w:pPr>
+        <w:rPr>
+          <w:lang w:val="en"/>
+        </w:rPr>
+      </w:pPr>
+      <w:r>
+        <w:rPr>
+          <w:lang w:val="en"/>
+        </w:rPr>
+        <w:t xml:space="preserve">This duck language is designed by using context-free </w:t>
+      </w:r>
+      <w:r>
+        <w:rPr>
+          <w:lang w:val="en"/>
+        </w:rPr>
+        <w:t>grammar</w:t>
+      </w:r>
+      <w:r>
+        <w:rPr>
+          <w:lang w:val="en"/>
+        </w:rPr>
+        <w:t xml:space="preserve"> written in </w:t>
+      </w:r>
+      <w:proofErr w:type="spellStart"/>
+      <w:r>
+        <w:rPr>
+          <w:lang w:val="en"/>
+        </w:rPr>
+        <w:t>Back</w:t>
+      </w:r>
+      <w:r>
+        <w:rPr>
+          <w:lang w:val="en"/>
+        </w:rPr>
+        <w:t>n</w:t>
+      </w:r>
+      <w:r>
+        <w:rPr>
+          <w:lang w:val="en"/>
+        </w:rPr>
+        <w:t>us-Naur</w:t>
+      </w:r>
+      <w:proofErr w:type="spellEnd"/>
+      <w:r>
+        <w:rPr>
+          <w:lang w:val="en"/>
+        </w:rPr>
+        <w:t xml:space="preserve"> form (BNF).</w:t>
+      </w:r>
+    </w:p>
+    <w:p>
+      <w:pPr>
+        <w:rPr>
+          <w:lang w:val="en"/>
+        </w:rPr>
+      </w:pPr>
+      <w:r>
+        <w:rPr>
+          <w:lang w:val="en"/>
+        </w:rPr>
+        <w:t>Start symbol:</w:t>
+      </w:r>
+    </w:p>
+    <w:p>
+      <w:pPr>
+        <w:pStyle w:val="ListParagraph"/>
+        <w:numPr>
+          <w:ilvl w:val="0"/>
+          <w:numId w:val="10"/>
+        </w:numPr>
+        <w:rPr>
+          <w:lang w:val="en"/>
+        </w:rPr>
+      </w:pPr>
+      <w:r>
+        <w:rPr>
+          <w:lang w:val="en"/>
+        </w:rPr>
+        <w:t>&lt;</w:t>
+      </w:r>
+      <w:proofErr w:type="spellStart"/>
+      <w:r>
+        <w:rPr>
+          <w:lang w:val="en"/>
+        </w:rPr>
+        <w:t>Duck_Quack</w:t>
+      </w:r>
+      <w:proofErr w:type="spellEnd"/>
+      <w:r>
+        <w:rPr>
+          <w:lang w:val="en"/>
+        </w:rPr>
+        <w:t>&gt;</w:t>
+      </w:r>
+    </w:p>
+    <w:p>
+      <w:pPr>
+        <w:pStyle w:val="ListParagraph"/>
+        <w:numPr>
+          <w:ilvl w:val="0"/>
+          <w:numId w:val="10"/>
+        </w:numPr>
+        <w:rPr>
+          <w:lang w:val="en"/>
+        </w:rPr>
+      </w:pPr>
+      <w:r>
+        <w:rPr>
+          <w:lang w:val="en"/>
+        </w:rPr>
+        <w:t>&lt;</w:t>
+      </w:r>
+      <w:proofErr w:type="spellStart"/>
+      <w:r>
+        <w:rPr>
+          <w:lang w:val="en"/>
+        </w:rPr>
+        <w:t>Duck_Honk</w:t>
+      </w:r>
+      <w:proofErr w:type="spellEnd"/>
+      <w:r>
+        <w:rPr>
+          <w:lang w:val="en"/>
+        </w:rPr>
+        <w:t>&gt;</w:t>
+      </w:r>
+    </w:p>
+    <w:p>
+      <w:pPr>
+        <w:rPr>
+          <w:lang w:val="en"/>
+        </w:rPr>
+      </w:pPr>
+    </w:p>
+    <w:p>
+      <w:pPr>
+        <w:rPr>
+          <w:lang w:val="en"/>
+        </w:rPr>
+      </w:pPr>
+      <w:r>
+        <w:rPr>
+          <w:lang w:val="en"/>
+        </w:rPr>
+        <w:t>Terminal Symbols: {quack, honk}</w:t>
+      </w:r>
+    </w:p>
+    <w:p>
+      <w:pPr>
+        <w:rPr>
+          <w:lang w:val="en"/>
+        </w:rPr>
+      </w:pPr>
+      <w:r>
+        <w:rPr>
+          <w:lang w:val="en"/>
+        </w:rPr>
+        <w:t>Production Rules:</w:t>
+      </w:r>
+    </w:p>
+    <w:p>
+      <w:pPr>
+        <w:pStyle w:val="ListParagraph"/>
+        <w:numPr>
+          <w:ilvl w:val="0"/>
+          <w:numId w:val="11"/>
+        </w:numPr>
+        <w:rPr>
+          <w:lang w:val="en"/>
+        </w:rPr>
+      </w:pPr>
+      <w:r>
+        <w:rPr>
+          <w:lang w:val="en"/>
+        </w:rPr>
+        <w:t>&lt;</w:t>
+      </w:r>
+      <w:proofErr w:type="spellStart"/>
+      <w:r>
+        <w:rPr>
+          <w:lang w:val="en"/>
+        </w:rPr>
+        <w:t>Duack_Quack</w:t>
+      </w:r>
+      <w:proofErr w:type="spellEnd"/>
+      <w:r>
+        <w:rPr>
+          <w:lang w:val="en"/>
+        </w:rPr>
+        <w:t>&gt;</w:t>
+      </w:r>
+      <w:proofErr w:type="gramStart"/>
+      <w:r>
+        <w:rPr>
+          <w:lang w:val="en"/>
+        </w:rPr>
+        <w:tab/>
+        <w:t>::</w:t>
+      </w:r>
+      <w:proofErr w:type="gramEnd"/>
+      <w:r>
+        <w:rPr>
+          <w:lang w:val="en"/>
+        </w:rPr>
+        <w:t>=</w:t>
+      </w:r>
+      <w:r>
+        <w:rPr>
+          <w:lang w:val="en"/>
+        </w:rPr>
+        <w:tab/>
+        <w:t>quack</w:t>
+      </w:r>
+    </w:p>
+    <w:p>
+      <w:pPr>
+        <w:pStyle w:val="ListParagraph"/>
+        <w:numPr>
+          <w:ilvl w:val="0"/>
+          <w:numId w:val="11"/>
+        </w:numPr>
+        <w:rPr>
+          <w:lang w:val="en"/>
+        </w:rPr>
+      </w:pPr>
+      <w:r>
+        <w:rPr>
+          <w:lang w:val="en"/>
+        </w:rPr>
+        <w:t>&lt;</w:t>
+      </w:r>
+      <w:proofErr w:type="spellStart"/>
+      <w:r>
+        <w:rPr>
+          <w:lang w:val="en"/>
+        </w:rPr>
+        <w:t>Duck_Honk</w:t>
+      </w:r>
+      <w:proofErr w:type="spellEnd"/>
+      <w:r>
+        <w:rPr>
+          <w:lang w:val="en"/>
+        </w:rPr>
+        <w:t>&gt;</w:t>
+      </w:r>
+      <w:proofErr w:type="gramStart"/>
+      <w:r>
+        <w:rPr>
+          <w:lang w:val="en"/>
+        </w:rPr>
+        <w:tab/>
+        <w:t>::</w:t>
+      </w:r>
+      <w:proofErr w:type="gramEnd"/>
+      <w:r>
+        <w:rPr>
+          <w:lang w:val="en"/>
+        </w:rPr>
+        <w:t>=</w:t>
+      </w:r>
+      <w:r>
+        <w:rPr>
+          <w:lang w:val="en"/>
+        </w:rPr>
+        <w:tab/>
+        <w:t>honk</w:t>
+      </w:r>
+    </w:p>
+    <w:p>
+      <w:pPr>
+        <w:pStyle w:val="ListParagraph"/>
+        <w:numPr>
+          <w:ilvl w:val="0"/>
+          <w:numId w:val="11"/>
+        </w:numPr>
+        <w:rPr>
+          <w:lang w:val="en"/>
+        </w:rPr>
+      </w:pPr>
+      <w:r>
+        <w:rPr>
+          <w:lang w:val="en"/>
+        </w:rPr>
+        <w:t>&lt;</w:t>
+      </w:r>
+      <w:proofErr w:type="spellStart"/>
+      <w:r>
+        <w:rPr>
+          <w:lang w:val="en"/>
+        </w:rPr>
+        <w:t>Duck_Curious</w:t>
+      </w:r>
+      <w:proofErr w:type="spellEnd"/>
+      <w:r>
+        <w:rPr>
+          <w:lang w:val="en"/>
+        </w:rPr>
+        <w:t>&gt;</w:t>
+      </w:r>
+      <w:proofErr w:type="gramStart"/>
+      <w:r>
+        <w:rPr>
+          <w:lang w:val="en"/>
+        </w:rPr>
+        <w:tab/>
+        <w:t>::</w:t>
+      </w:r>
+      <w:proofErr w:type="gramEnd"/>
+      <w:r>
+        <w:rPr>
+          <w:lang w:val="en"/>
+        </w:rPr>
+        <w:t>=</w:t>
+      </w:r>
+      <w:r>
+        <w:rPr>
+          <w:lang w:val="en"/>
+        </w:rPr>
+        <w:tab/>
+        <w:t>&lt;</w:t>
+      </w:r>
+      <w:proofErr w:type="spellStart"/>
+      <w:r>
+        <w:rPr>
+          <w:lang w:val="en"/>
+        </w:rPr>
+        <w:t>Duck_Quack</w:t>
+      </w:r>
+      <w:proofErr w:type="spellEnd"/>
+      <w:r>
+        <w:rPr>
+          <w:lang w:val="en"/>
+        </w:rPr>
+        <w:t>&gt;&lt;</w:t>
+      </w:r>
+      <w:proofErr w:type="spellStart"/>
+      <w:r>
+        <w:rPr>
+          <w:lang w:val="en"/>
+        </w:rPr>
+        <w:t>Duck_Honk</w:t>
+      </w:r>
+      <w:proofErr w:type="spellEnd"/>
+      <w:r>
+        <w:rPr>
+          <w:lang w:val="en"/>
+        </w:rPr>
+        <w:t>&gt;</w:t>
+      </w:r>
+    </w:p>
+    <w:p>
+      <w:pPr>
+        <w:pStyle w:val="ListParagraph"/>
+        <w:numPr>
+          <w:ilvl w:val="0"/>
+          <w:numId w:val="11"/>
+        </w:numPr>
+        <w:rPr>
+          <w:lang w:val="en"/>
+        </w:rPr>
+      </w:pPr>
+      <w:r>
+        <w:rPr>
+          <w:lang w:val="en"/>
+        </w:rPr>
+        <w:t>&lt;</w:t>
+      </w:r>
+      <w:proofErr w:type="spellStart"/>
+      <w:r>
+        <w:rPr>
+          <w:lang w:val="en"/>
+        </w:rPr>
+        <w:t>Duck_Happy</w:t>
+      </w:r>
+      <w:proofErr w:type="spellEnd"/>
+      <w:r>
+        <w:rPr>
+          <w:lang w:val="en"/>
+        </w:rPr>
+        <w:t>&gt;</w:t>
+      </w:r>
+      <w:proofErr w:type="gramStart"/>
+      <w:r>
+        <w:rPr>
+          <w:lang w:val="en"/>
+        </w:rPr>
+        <w:tab/>
+        <w:t>::</w:t>
+      </w:r>
+      <w:proofErr w:type="gramEnd"/>
+      <w:r>
+        <w:rPr>
+          <w:lang w:val="en"/>
+        </w:rPr>
+        <w:t>=</w:t>
+      </w:r>
+      <w:r>
+        <w:rPr>
+          <w:lang w:val="en"/>
+        </w:rPr>
+        <w:tab/>
+        <w:t>&lt;</w:t>
+      </w:r>
+      <w:proofErr w:type="spellStart"/>
+      <w:r>
+        <w:rPr>
+          <w:lang w:val="en"/>
+        </w:rPr>
+        <w:t>Duck_Curious</w:t>
+      </w:r>
+      <w:proofErr w:type="spellEnd"/>
+      <w:r>
+        <w:rPr>
+          <w:lang w:val="en"/>
+        </w:rPr>
+        <w:t>&gt;&lt;</w:t>
+      </w:r>
+      <w:proofErr w:type="spellStart"/>
+      <w:r>
+        <w:rPr>
+          <w:lang w:val="en"/>
+        </w:rPr>
+        <w:t>Duck_Quack</w:t>
+      </w:r>
+      <w:proofErr w:type="spellEnd"/>
+      <w:r>
+        <w:rPr>
+          <w:lang w:val="en"/>
+        </w:rPr>
+        <w:t>&gt;</w:t>
+      </w:r>
+    </w:p>
+    <w:p>
+      <w:pPr>
+        <w:pStyle w:val="ListParagraph"/>
+        <w:numPr>
+          <w:ilvl w:val="0"/>
+          <w:numId w:val="11"/>
+        </w:numPr>
+        <w:rPr>
+          <w:lang w:val="en"/>
+        </w:rPr>
+      </w:pPr>
+      <w:r>
+        <w:rPr>
+          <w:lang w:val="en"/>
+        </w:rPr>
+        <w:t>&lt;</w:t>
+      </w:r>
+      <w:proofErr w:type="spellStart"/>
+      <w:r>
+        <w:rPr>
+          <w:lang w:val="en"/>
+        </w:rPr>
+        <w:t>Duck_Angry</w:t>
+      </w:r>
+      <w:proofErr w:type="spellEnd"/>
+      <w:r>
+        <w:rPr>
+          <w:lang w:val="en"/>
+        </w:rPr>
+        <w:t>&gt;</w:t>
+      </w:r>
+      <w:r>
+        <w:rPr>
+          <w:lang w:val="en"/>
+        </w:rPr>
+        <w:tab/>
+        <w:t>::=</w:t>
+      </w:r>
+      <w:r>
+        <w:rPr>
+          <w:lang w:val="en"/>
+        </w:rPr>
+        <w:tab/>
+        <w:t>&lt;</w:t>
+      </w:r>
+      <w:proofErr w:type="spellStart"/>
+      <w:r>
+        <w:rPr>
+          <w:lang w:val="en"/>
+        </w:rPr>
+        <w:t>Duck_Honk</w:t>
+      </w:r>
+      <w:proofErr w:type="spellEnd"/>
+      <w:r>
+        <w:rPr>
+          <w:lang w:val="en"/>
+        </w:rPr>
+        <w:t>&gt;&lt;</w:t>
+      </w:r>
+      <w:proofErr w:type="spellStart"/>
+      <w:r>
+        <w:rPr>
+          <w:lang w:val="en"/>
+        </w:rPr>
+        <w:t>Duck_Honk</w:t>
+      </w:r>
+      <w:proofErr w:type="spellEnd"/>
+      <w:r>
+        <w:rPr>
+          <w:lang w:val="en"/>
+        </w:rPr>
+        <w:t>&gt;</w:t>
+      </w:r>
+    </w:p>
+    <w:p>
+      <w:pPr>
+        <w:rPr>
+          <w:lang w:val="en"/>
+        </w:rPr>
+      </w:pPr>
+    </w:p>
+    <w:p>
+      <w:pPr>
+        <w:rPr>
+          <w:lang w:val="en"/>
+        </w:rPr>
+      </w:pPr>
+      <w:r>
+        <w:rPr>
+          <w:lang w:val="en"/>
+        </w:rPr>
+        <w:t xml:space="preserve">The duck language will </w:t>
+      </w:r>
+      <w:proofErr w:type="gramStart"/>
+      <w:r>
+        <w:rPr>
+          <w:lang w:val="en"/>
+        </w:rPr>
+        <w:t>only</w:t>
+      </w:r>
+      <w:proofErr w:type="gramEnd"/>
+      <w:r>
+        <w:rPr>
+          <w:lang w:val="en"/>
+        </w:rPr>
+        <w:t xml:space="preserve"> able to accept two string which is </w:t>
+      </w:r>
+      <w:r>
+        <w:rPr>
+          <w:b/>
+          <w:bCs/>
+          <w:lang w:val="en"/>
+        </w:rPr>
+        <w:t>quack</w:t>
+      </w:r>
+      <w:r>
+        <w:rPr>
+          <w:lang w:val="en"/>
+        </w:rPr>
+        <w:t xml:space="preserve"> and </w:t>
+      </w:r>
+      <w:r>
+        <w:rPr>
+          <w:b/>
+          <w:bCs/>
+          <w:lang w:val="en"/>
+        </w:rPr>
+        <w:t>honk</w:t>
+      </w:r>
+      <w:r>
+        <w:rPr>
+          <w:lang w:val="en"/>
+        </w:rPr>
+        <w:t>.</w:t>
+      </w:r>
+    </w:p>
+    <w:p>
+      <w:pPr>
+        <w:rPr>
+          <w:lang w:val="en"/>
+        </w:rPr>
+      </w:pPr>
+    </w:p>
+    <w:p>
+      <w:pPr>
+        <w:rPr>
+          <w:lang w:val="en"/>
+        </w:rPr>
+      </w:pPr>
+    </w:p>
+    <w:p>
+      <w:pPr>
+        <w:rPr>
+          <w:lang w:val="en"/>
+        </w:rPr>
+      </w:pPr>
+    </w:p>
+    <w:p>
+      <w:pPr>
+        <w:rPr>
+          <w:lang w:val="en"/>
+        </w:rPr>
+      </w:pPr>
+    </w:p>
+    <w:p>
+      <w:pPr>
+        <w:rPr>
+          <w:lang w:val="en"/>
+        </w:rPr>
+      </w:pPr>
+    </w:p>
+    <w:p>
+      <w:pPr>
+        <w:rPr>
+          <w:lang w:val="en"/>
+        </w:rPr>
+      </w:pPr>
+    </w:p>
+    <w:p>
+      <w:pPr>
+        <w:rPr>
+          <w:lang w:val="en"/>
+        </w:rPr>
+      </w:pPr>
+    </w:p>
+    <w:p>
+      <w:pPr>
+        <w:rPr>
+          <w:lang w:val="en"/>
+        </w:rPr>
+      </w:pPr>
+    </w:p>
+    <w:p>
+      <w:pPr>
+        <w:rPr>
+          <w:lang w:val="en"/>
+        </w:rPr>
+      </w:pPr>
+    </w:p>
+    <w:p>
+      <w:pPr>
+        <w:rPr>
+          <w:lang w:val="en"/>
+        </w:rPr>
+      </w:pPr>
+    </w:p>
+    <w:p>
+      <w:pPr>
+        <w:rPr>
+          <w:lang w:val="en"/>
+        </w:rPr>
+      </w:pPr>
+    </w:p>
+    <w:p>
+      <w:pPr>
+        <w:rPr>
+          <w:lang w:val="en"/>
+        </w:rPr>
+      </w:pPr>
+    </w:p>
+    <w:p>
+      <w:pPr>
+        <w:pStyle w:val="Heading1"/>
+      </w:pPr>
+      <w:r>
+        <w:lastRenderedPageBreak/>
+        <w:t>L</w:t>
+      </w:r>
+      <w:r>
+        <w:t>exical Analysis</w:t>
       </w:r>
     </w:p>
     <w:p>
@@ -1279,16 +1989,1285 @@
     </w:tbl>
     <w:p>
       <w:pPr>
-        <w:pStyle w:val="Heading2"/>
-      </w:pPr>
-    </w:p>
-    <w:p>
-      <w:pPr>
-        <w:pStyle w:val="Heading2"/>
-      </w:pPr>
-      <w:r>
-        <w:t>NFA Diagram</w:t>
-      </w:r>
+        <w:rPr>
+          <w:lang w:val="en"/>
+        </w:rPr>
+      </w:pPr>
+    </w:p>
+    <w:p>
+      <w:pPr>
+        <w:pStyle w:val="Heading3"/>
+      </w:pPr>
+      <w:r>
+        <w:t>DF</w:t>
+      </w:r>
+      <w:r>
+        <w:t>A Diagram</w:t>
+      </w:r>
+    </w:p>
+    <w:tbl>
+      <w:tblPr>
+        <w:tblStyle w:val="TableGrid"/>
+        <w:tblW w:w="0" w:type="auto"/>
+        <w:tblLook w:val="04A0" w:firstRow="1" w:lastRow="0" w:firstColumn="1" w:lastColumn="0" w:noHBand="0" w:noVBand="1"/>
+      </w:tblPr>
+      <w:tblGrid>
+        <w:gridCol w:w="1149"/>
+        <w:gridCol w:w="1003"/>
+        <w:gridCol w:w="999"/>
+        <w:gridCol w:w="1007"/>
+        <w:gridCol w:w="998"/>
+        <w:gridCol w:w="1010"/>
+        <w:gridCol w:w="950"/>
+        <w:gridCol w:w="950"/>
+        <w:gridCol w:w="950"/>
+      </w:tblGrid>
+      <w:tr>
+        <w:tc>
+          <w:tcPr>
+            <w:tcW w:w="1149" w:type="dxa"/>
+          </w:tcPr>
+          <w:p>
+            <w:pPr>
+              <w:rPr>
+                <w:b/>
+                <w:bCs/>
+              </w:rPr>
+            </w:pPr>
+            <w:r>
+              <w:rPr>
+                <w:b/>
+                <w:bCs/>
+              </w:rPr>
+              <w:t>State</w:t>
+            </w:r>
+          </w:p>
+        </w:tc>
+        <w:tc>
+          <w:tcPr>
+            <w:tcW w:w="1003" w:type="dxa"/>
+          </w:tcPr>
+          <w:p>
+            <w:pPr>
+              <w:rPr>
+                <w:b/>
+                <w:bCs/>
+              </w:rPr>
+            </w:pPr>
+            <w:r>
+              <w:rPr>
+                <w:b/>
+                <w:bCs/>
+              </w:rPr>
+              <w:t>a</w:t>
+            </w:r>
+          </w:p>
+        </w:tc>
+        <w:tc>
+          <w:tcPr>
+            <w:tcW w:w="999" w:type="dxa"/>
+          </w:tcPr>
+          <w:p>
+            <w:pPr>
+              <w:rPr>
+                <w:b/>
+                <w:bCs/>
+              </w:rPr>
+            </w:pPr>
+            <w:r>
+              <w:rPr>
+                <w:b/>
+                <w:bCs/>
+              </w:rPr>
+              <w:t>c</w:t>
+            </w:r>
+          </w:p>
+        </w:tc>
+        <w:tc>
+          <w:tcPr>
+            <w:tcW w:w="1007" w:type="dxa"/>
+          </w:tcPr>
+          <w:p>
+            <w:pPr>
+              <w:rPr>
+                <w:b/>
+                <w:bCs/>
+              </w:rPr>
+            </w:pPr>
+            <w:r>
+              <w:rPr>
+                <w:b/>
+                <w:bCs/>
+              </w:rPr>
+              <w:t>h</w:t>
+            </w:r>
+          </w:p>
+        </w:tc>
+        <w:tc>
+          <w:tcPr>
+            <w:tcW w:w="998" w:type="dxa"/>
+          </w:tcPr>
+          <w:p>
+            <w:pPr>
+              <w:rPr>
+                <w:b/>
+                <w:bCs/>
+              </w:rPr>
+            </w:pPr>
+            <w:r>
+              <w:rPr>
+                <w:b/>
+                <w:bCs/>
+              </w:rPr>
+              <w:t>k</w:t>
+            </w:r>
+          </w:p>
+        </w:tc>
+        <w:tc>
+          <w:tcPr>
+            <w:tcW w:w="1010" w:type="dxa"/>
+          </w:tcPr>
+          <w:p>
+            <w:pPr>
+              <w:rPr>
+                <w:b/>
+                <w:bCs/>
+              </w:rPr>
+            </w:pPr>
+            <w:r>
+              <w:rPr>
+                <w:b/>
+                <w:bCs/>
+              </w:rPr>
+              <w:t>n</w:t>
+            </w:r>
+          </w:p>
+        </w:tc>
+        <w:tc>
+          <w:tcPr>
+            <w:tcW w:w="950" w:type="dxa"/>
+          </w:tcPr>
+          <w:p>
+            <w:pPr>
+              <w:rPr>
+                <w:b/>
+                <w:bCs/>
+              </w:rPr>
+            </w:pPr>
+            <w:r>
+              <w:rPr>
+                <w:b/>
+                <w:bCs/>
+              </w:rPr>
+              <w:t>o</w:t>
+            </w:r>
+          </w:p>
+        </w:tc>
+        <w:tc>
+          <w:tcPr>
+            <w:tcW w:w="950" w:type="dxa"/>
+          </w:tcPr>
+          <w:p>
+            <w:pPr>
+              <w:rPr>
+                <w:b/>
+                <w:bCs/>
+              </w:rPr>
+            </w:pPr>
+            <w:r>
+              <w:rPr>
+                <w:b/>
+                <w:bCs/>
+              </w:rPr>
+              <w:t>q</w:t>
+            </w:r>
+          </w:p>
+        </w:tc>
+        <w:tc>
+          <w:tcPr>
+            <w:tcW w:w="950" w:type="dxa"/>
+          </w:tcPr>
+          <w:p>
+            <w:pPr>
+              <w:rPr>
+                <w:b/>
+                <w:bCs/>
+              </w:rPr>
+            </w:pPr>
+            <w:r>
+              <w:rPr>
+                <w:b/>
+                <w:bCs/>
+              </w:rPr>
+              <w:t>u</w:t>
+            </w:r>
+          </w:p>
+        </w:tc>
+      </w:tr>
+      <w:tr>
+        <w:tc>
+          <w:tcPr>
+            <w:tcW w:w="1149" w:type="dxa"/>
+          </w:tcPr>
+          <w:p>
+            <w:pPr>
+              <w:jc w:val="center"/>
+              <w:rPr>
+                <w:b/>
+                <w:bCs/>
+              </w:rPr>
+            </w:pPr>
+            <w:r>
+              <w:rPr>
+                <w:b/>
+                <w:bCs/>
+              </w:rPr>
+              <w:t>A</w:t>
+            </w:r>
+          </w:p>
+        </w:tc>
+        <w:tc>
+          <w:tcPr>
+            <w:tcW w:w="1003" w:type="dxa"/>
+          </w:tcPr>
+          <w:p>
+            <w:pPr>
+              <w:jc w:val="center"/>
+            </w:pPr>
+          </w:p>
+        </w:tc>
+        <w:tc>
+          <w:tcPr>
+            <w:tcW w:w="999" w:type="dxa"/>
+          </w:tcPr>
+          <w:p>
+            <w:pPr>
+              <w:jc w:val="center"/>
+            </w:pPr>
+          </w:p>
+        </w:tc>
+        <w:tc>
+          <w:tcPr>
+            <w:tcW w:w="1007" w:type="dxa"/>
+          </w:tcPr>
+          <w:p>
+            <w:pPr>
+              <w:jc w:val="center"/>
+            </w:pPr>
+            <w:r>
+              <w:t>B</w:t>
+            </w:r>
+          </w:p>
+        </w:tc>
+        <w:tc>
+          <w:tcPr>
+            <w:tcW w:w="998" w:type="dxa"/>
+          </w:tcPr>
+          <w:p>
+            <w:pPr>
+              <w:jc w:val="center"/>
+            </w:pPr>
+          </w:p>
+        </w:tc>
+        <w:tc>
+          <w:tcPr>
+            <w:tcW w:w="1010" w:type="dxa"/>
+          </w:tcPr>
+          <w:p>
+            <w:pPr>
+              <w:jc w:val="center"/>
+            </w:pPr>
+          </w:p>
+        </w:tc>
+        <w:tc>
+          <w:tcPr>
+            <w:tcW w:w="950" w:type="dxa"/>
+          </w:tcPr>
+          <w:p>
+            <w:pPr>
+              <w:jc w:val="center"/>
+            </w:pPr>
+          </w:p>
+        </w:tc>
+        <w:tc>
+          <w:tcPr>
+            <w:tcW w:w="950" w:type="dxa"/>
+          </w:tcPr>
+          <w:p>
+            <w:pPr>
+              <w:jc w:val="center"/>
+            </w:pPr>
+            <w:r>
+              <w:t>C</w:t>
+            </w:r>
+          </w:p>
+        </w:tc>
+        <w:tc>
+          <w:tcPr>
+            <w:tcW w:w="950" w:type="dxa"/>
+          </w:tcPr>
+          <w:p>
+            <w:pPr>
+              <w:jc w:val="center"/>
+            </w:pPr>
+          </w:p>
+        </w:tc>
+      </w:tr>
+      <w:tr>
+        <w:tc>
+          <w:tcPr>
+            <w:tcW w:w="1149" w:type="dxa"/>
+          </w:tcPr>
+          <w:p>
+            <w:pPr>
+              <w:jc w:val="center"/>
+              <w:rPr>
+                <w:b/>
+                <w:bCs/>
+              </w:rPr>
+            </w:pPr>
+            <w:r>
+              <w:rPr>
+                <w:b/>
+                <w:bCs/>
+              </w:rPr>
+              <w:t>B</w:t>
+            </w:r>
+          </w:p>
+        </w:tc>
+        <w:tc>
+          <w:tcPr>
+            <w:tcW w:w="1003" w:type="dxa"/>
+          </w:tcPr>
+          <w:p>
+            <w:pPr>
+              <w:jc w:val="center"/>
+            </w:pPr>
+          </w:p>
+        </w:tc>
+        <w:tc>
+          <w:tcPr>
+            <w:tcW w:w="999" w:type="dxa"/>
+          </w:tcPr>
+          <w:p>
+            <w:pPr>
+              <w:jc w:val="center"/>
+            </w:pPr>
+          </w:p>
+        </w:tc>
+        <w:tc>
+          <w:tcPr>
+            <w:tcW w:w="1007" w:type="dxa"/>
+          </w:tcPr>
+          <w:p>
+            <w:pPr>
+              <w:jc w:val="center"/>
+            </w:pPr>
+          </w:p>
+        </w:tc>
+        <w:tc>
+          <w:tcPr>
+            <w:tcW w:w="998" w:type="dxa"/>
+          </w:tcPr>
+          <w:p>
+            <w:pPr>
+              <w:jc w:val="center"/>
+            </w:pPr>
+          </w:p>
+        </w:tc>
+        <w:tc>
+          <w:tcPr>
+            <w:tcW w:w="1010" w:type="dxa"/>
+          </w:tcPr>
+          <w:p>
+            <w:pPr>
+              <w:jc w:val="center"/>
+            </w:pPr>
+          </w:p>
+        </w:tc>
+        <w:tc>
+          <w:tcPr>
+            <w:tcW w:w="950" w:type="dxa"/>
+          </w:tcPr>
+          <w:p>
+            <w:pPr>
+              <w:jc w:val="center"/>
+            </w:pPr>
+            <w:r>
+              <w:t>D</w:t>
+            </w:r>
+          </w:p>
+        </w:tc>
+        <w:tc>
+          <w:tcPr>
+            <w:tcW w:w="950" w:type="dxa"/>
+          </w:tcPr>
+          <w:p>
+            <w:pPr>
+              <w:jc w:val="center"/>
+            </w:pPr>
+          </w:p>
+        </w:tc>
+        <w:tc>
+          <w:tcPr>
+            <w:tcW w:w="950" w:type="dxa"/>
+          </w:tcPr>
+          <w:p>
+            <w:pPr>
+              <w:jc w:val="center"/>
+            </w:pPr>
+          </w:p>
+        </w:tc>
+      </w:tr>
+      <w:tr>
+        <w:tc>
+          <w:tcPr>
+            <w:tcW w:w="1149" w:type="dxa"/>
+          </w:tcPr>
+          <w:p>
+            <w:pPr>
+              <w:jc w:val="center"/>
+              <w:rPr>
+                <w:b/>
+                <w:bCs/>
+              </w:rPr>
+            </w:pPr>
+            <w:r>
+              <w:rPr>
+                <w:b/>
+                <w:bCs/>
+              </w:rPr>
+              <w:t>C</w:t>
+            </w:r>
+          </w:p>
+        </w:tc>
+        <w:tc>
+          <w:tcPr>
+            <w:tcW w:w="1003" w:type="dxa"/>
+          </w:tcPr>
+          <w:p>
+            <w:pPr>
+              <w:jc w:val="center"/>
+            </w:pPr>
+          </w:p>
+        </w:tc>
+        <w:tc>
+          <w:tcPr>
+            <w:tcW w:w="999" w:type="dxa"/>
+          </w:tcPr>
+          <w:p>
+            <w:pPr>
+              <w:jc w:val="center"/>
+            </w:pPr>
+          </w:p>
+        </w:tc>
+        <w:tc>
+          <w:tcPr>
+            <w:tcW w:w="1007" w:type="dxa"/>
+          </w:tcPr>
+          <w:p>
+            <w:pPr>
+              <w:jc w:val="center"/>
+            </w:pPr>
+          </w:p>
+        </w:tc>
+        <w:tc>
+          <w:tcPr>
+            <w:tcW w:w="998" w:type="dxa"/>
+          </w:tcPr>
+          <w:p>
+            <w:pPr>
+              <w:jc w:val="center"/>
+            </w:pPr>
+          </w:p>
+        </w:tc>
+        <w:tc>
+          <w:tcPr>
+            <w:tcW w:w="1010" w:type="dxa"/>
+          </w:tcPr>
+          <w:p>
+            <w:pPr>
+              <w:jc w:val="center"/>
+            </w:pPr>
+          </w:p>
+        </w:tc>
+        <w:tc>
+          <w:tcPr>
+            <w:tcW w:w="950" w:type="dxa"/>
+          </w:tcPr>
+          <w:p>
+            <w:pPr>
+              <w:jc w:val="center"/>
+            </w:pPr>
+          </w:p>
+        </w:tc>
+        <w:tc>
+          <w:tcPr>
+            <w:tcW w:w="950" w:type="dxa"/>
+          </w:tcPr>
+          <w:p>
+            <w:pPr>
+              <w:jc w:val="center"/>
+            </w:pPr>
+          </w:p>
+        </w:tc>
+        <w:tc>
+          <w:tcPr>
+            <w:tcW w:w="950" w:type="dxa"/>
+          </w:tcPr>
+          <w:p>
+            <w:pPr>
+              <w:jc w:val="center"/>
+            </w:pPr>
+            <w:r>
+              <w:t>E</w:t>
+            </w:r>
+          </w:p>
+        </w:tc>
+      </w:tr>
+      <w:tr>
+        <w:tc>
+          <w:tcPr>
+            <w:tcW w:w="1149" w:type="dxa"/>
+          </w:tcPr>
+          <w:p>
+            <w:pPr>
+              <w:jc w:val="center"/>
+              <w:rPr>
+                <w:b/>
+                <w:bCs/>
+              </w:rPr>
+            </w:pPr>
+            <w:r>
+              <w:rPr>
+                <w:b/>
+                <w:bCs/>
+              </w:rPr>
+              <w:t>D</w:t>
+            </w:r>
+          </w:p>
+        </w:tc>
+        <w:tc>
+          <w:tcPr>
+            <w:tcW w:w="1003" w:type="dxa"/>
+          </w:tcPr>
+          <w:p>
+            <w:pPr>
+              <w:jc w:val="center"/>
+            </w:pPr>
+          </w:p>
+        </w:tc>
+        <w:tc>
+          <w:tcPr>
+            <w:tcW w:w="999" w:type="dxa"/>
+          </w:tcPr>
+          <w:p>
+            <w:pPr>
+              <w:jc w:val="center"/>
+            </w:pPr>
+          </w:p>
+        </w:tc>
+        <w:tc>
+          <w:tcPr>
+            <w:tcW w:w="1007" w:type="dxa"/>
+          </w:tcPr>
+          <w:p>
+            <w:pPr>
+              <w:jc w:val="center"/>
+            </w:pPr>
+          </w:p>
+        </w:tc>
+        <w:tc>
+          <w:tcPr>
+            <w:tcW w:w="998" w:type="dxa"/>
+          </w:tcPr>
+          <w:p>
+            <w:pPr>
+              <w:jc w:val="center"/>
+            </w:pPr>
+          </w:p>
+        </w:tc>
+        <w:tc>
+          <w:tcPr>
+            <w:tcW w:w="1010" w:type="dxa"/>
+          </w:tcPr>
+          <w:p>
+            <w:pPr>
+              <w:jc w:val="center"/>
+            </w:pPr>
+            <w:r>
+              <w:t>F</w:t>
+            </w:r>
+          </w:p>
+        </w:tc>
+        <w:tc>
+          <w:tcPr>
+            <w:tcW w:w="950" w:type="dxa"/>
+          </w:tcPr>
+          <w:p>
+            <w:pPr>
+              <w:jc w:val="center"/>
+            </w:pPr>
+          </w:p>
+        </w:tc>
+        <w:tc>
+          <w:tcPr>
+            <w:tcW w:w="950" w:type="dxa"/>
+          </w:tcPr>
+          <w:p>
+            <w:pPr>
+              <w:jc w:val="center"/>
+            </w:pPr>
+          </w:p>
+        </w:tc>
+        <w:tc>
+          <w:tcPr>
+            <w:tcW w:w="950" w:type="dxa"/>
+          </w:tcPr>
+          <w:p>
+            <w:pPr>
+              <w:jc w:val="center"/>
+            </w:pPr>
+          </w:p>
+        </w:tc>
+      </w:tr>
+      <w:tr>
+        <w:tc>
+          <w:tcPr>
+            <w:tcW w:w="1149" w:type="dxa"/>
+          </w:tcPr>
+          <w:p>
+            <w:pPr>
+              <w:jc w:val="center"/>
+              <w:rPr>
+                <w:b/>
+                <w:bCs/>
+              </w:rPr>
+            </w:pPr>
+            <w:r>
+              <w:rPr>
+                <w:b/>
+                <w:bCs/>
+              </w:rPr>
+              <w:t>E</w:t>
+            </w:r>
+          </w:p>
+        </w:tc>
+        <w:tc>
+          <w:tcPr>
+            <w:tcW w:w="1003" w:type="dxa"/>
+          </w:tcPr>
+          <w:p>
+            <w:pPr>
+              <w:jc w:val="center"/>
+            </w:pPr>
+            <w:r>
+              <w:t>G</w:t>
+            </w:r>
+          </w:p>
+        </w:tc>
+        <w:tc>
+          <w:tcPr>
+            <w:tcW w:w="999" w:type="dxa"/>
+          </w:tcPr>
+          <w:p>
+            <w:pPr>
+              <w:jc w:val="center"/>
+            </w:pPr>
+          </w:p>
+        </w:tc>
+        <w:tc>
+          <w:tcPr>
+            <w:tcW w:w="1007" w:type="dxa"/>
+          </w:tcPr>
+          <w:p>
+            <w:pPr>
+              <w:jc w:val="center"/>
+            </w:pPr>
+          </w:p>
+        </w:tc>
+        <w:tc>
+          <w:tcPr>
+            <w:tcW w:w="998" w:type="dxa"/>
+          </w:tcPr>
+          <w:p>
+            <w:pPr>
+              <w:jc w:val="center"/>
+            </w:pPr>
+          </w:p>
+        </w:tc>
+        <w:tc>
+          <w:tcPr>
+            <w:tcW w:w="1010" w:type="dxa"/>
+          </w:tcPr>
+          <w:p>
+            <w:pPr>
+              <w:jc w:val="center"/>
+            </w:pPr>
+          </w:p>
+        </w:tc>
+        <w:tc>
+          <w:tcPr>
+            <w:tcW w:w="950" w:type="dxa"/>
+          </w:tcPr>
+          <w:p>
+            <w:pPr>
+              <w:jc w:val="center"/>
+            </w:pPr>
+          </w:p>
+        </w:tc>
+        <w:tc>
+          <w:tcPr>
+            <w:tcW w:w="950" w:type="dxa"/>
+          </w:tcPr>
+          <w:p>
+            <w:pPr>
+              <w:jc w:val="center"/>
+            </w:pPr>
+          </w:p>
+        </w:tc>
+        <w:tc>
+          <w:tcPr>
+            <w:tcW w:w="950" w:type="dxa"/>
+          </w:tcPr>
+          <w:p>
+            <w:pPr>
+              <w:jc w:val="center"/>
+            </w:pPr>
+          </w:p>
+        </w:tc>
+      </w:tr>
+      <w:tr>
+        <w:tc>
+          <w:tcPr>
+            <w:tcW w:w="1149" w:type="dxa"/>
+          </w:tcPr>
+          <w:p>
+            <w:pPr>
+              <w:jc w:val="center"/>
+              <w:rPr>
+                <w:b/>
+                <w:bCs/>
+              </w:rPr>
+            </w:pPr>
+            <w:r>
+              <w:rPr>
+                <w:b/>
+                <w:bCs/>
+              </w:rPr>
+              <w:t>F</w:t>
+            </w:r>
+          </w:p>
+        </w:tc>
+        <w:tc>
+          <w:tcPr>
+            <w:tcW w:w="1003" w:type="dxa"/>
+          </w:tcPr>
+          <w:p>
+            <w:pPr>
+              <w:jc w:val="center"/>
+            </w:pPr>
+          </w:p>
+        </w:tc>
+        <w:tc>
+          <w:tcPr>
+            <w:tcW w:w="999" w:type="dxa"/>
+          </w:tcPr>
+          <w:p>
+            <w:pPr>
+              <w:jc w:val="center"/>
+            </w:pPr>
+          </w:p>
+        </w:tc>
+        <w:tc>
+          <w:tcPr>
+            <w:tcW w:w="1007" w:type="dxa"/>
+          </w:tcPr>
+          <w:p>
+            <w:pPr>
+              <w:jc w:val="center"/>
+            </w:pPr>
+          </w:p>
+        </w:tc>
+        <w:tc>
+          <w:tcPr>
+            <w:tcW w:w="998" w:type="dxa"/>
+          </w:tcPr>
+          <w:p>
+            <w:pPr>
+              <w:jc w:val="center"/>
+            </w:pPr>
+            <w:r>
+              <w:t>H</w:t>
+            </w:r>
+          </w:p>
+        </w:tc>
+        <w:tc>
+          <w:tcPr>
+            <w:tcW w:w="1010" w:type="dxa"/>
+          </w:tcPr>
+          <w:p>
+            <w:pPr>
+              <w:jc w:val="center"/>
+            </w:pPr>
+          </w:p>
+        </w:tc>
+        <w:tc>
+          <w:tcPr>
+            <w:tcW w:w="950" w:type="dxa"/>
+          </w:tcPr>
+          <w:p>
+            <w:pPr>
+              <w:jc w:val="center"/>
+            </w:pPr>
+          </w:p>
+        </w:tc>
+        <w:tc>
+          <w:tcPr>
+            <w:tcW w:w="950" w:type="dxa"/>
+          </w:tcPr>
+          <w:p>
+            <w:pPr>
+              <w:jc w:val="center"/>
+            </w:pPr>
+          </w:p>
+        </w:tc>
+        <w:tc>
+          <w:tcPr>
+            <w:tcW w:w="950" w:type="dxa"/>
+          </w:tcPr>
+          <w:p>
+            <w:pPr>
+              <w:jc w:val="center"/>
+            </w:pPr>
+          </w:p>
+        </w:tc>
+      </w:tr>
+      <w:tr>
+        <w:tc>
+          <w:tcPr>
+            <w:tcW w:w="1149" w:type="dxa"/>
+          </w:tcPr>
+          <w:p>
+            <w:pPr>
+              <w:jc w:val="center"/>
+              <w:rPr>
+                <w:b/>
+                <w:bCs/>
+              </w:rPr>
+            </w:pPr>
+            <w:r>
+              <w:rPr>
+                <w:b/>
+                <w:bCs/>
+              </w:rPr>
+              <w:t>G</w:t>
+            </w:r>
+          </w:p>
+        </w:tc>
+        <w:tc>
+          <w:tcPr>
+            <w:tcW w:w="1003" w:type="dxa"/>
+          </w:tcPr>
+          <w:p>
+            <w:pPr>
+              <w:jc w:val="center"/>
+            </w:pPr>
+          </w:p>
+        </w:tc>
+        <w:tc>
+          <w:tcPr>
+            <w:tcW w:w="999" w:type="dxa"/>
+          </w:tcPr>
+          <w:p>
+            <w:pPr>
+              <w:jc w:val="center"/>
+            </w:pPr>
+            <w:r>
+              <w:t>I</w:t>
+            </w:r>
+          </w:p>
+        </w:tc>
+        <w:tc>
+          <w:tcPr>
+            <w:tcW w:w="1007" w:type="dxa"/>
+          </w:tcPr>
+          <w:p>
+            <w:pPr>
+              <w:jc w:val="center"/>
+            </w:pPr>
+          </w:p>
+        </w:tc>
+        <w:tc>
+          <w:tcPr>
+            <w:tcW w:w="998" w:type="dxa"/>
+          </w:tcPr>
+          <w:p>
+            <w:pPr>
+              <w:jc w:val="center"/>
+            </w:pPr>
+          </w:p>
+        </w:tc>
+        <w:tc>
+          <w:tcPr>
+            <w:tcW w:w="1010" w:type="dxa"/>
+          </w:tcPr>
+          <w:p>
+            <w:pPr>
+              <w:jc w:val="center"/>
+            </w:pPr>
+          </w:p>
+        </w:tc>
+        <w:tc>
+          <w:tcPr>
+            <w:tcW w:w="950" w:type="dxa"/>
+          </w:tcPr>
+          <w:p>
+            <w:pPr>
+              <w:jc w:val="center"/>
+            </w:pPr>
+          </w:p>
+        </w:tc>
+        <w:tc>
+          <w:tcPr>
+            <w:tcW w:w="950" w:type="dxa"/>
+          </w:tcPr>
+          <w:p>
+            <w:pPr>
+              <w:jc w:val="center"/>
+            </w:pPr>
+          </w:p>
+        </w:tc>
+        <w:tc>
+          <w:tcPr>
+            <w:tcW w:w="950" w:type="dxa"/>
+          </w:tcPr>
+          <w:p>
+            <w:pPr>
+              <w:jc w:val="center"/>
+            </w:pPr>
+          </w:p>
+        </w:tc>
+      </w:tr>
+      <w:tr>
+        <w:tc>
+          <w:tcPr>
+            <w:tcW w:w="1149" w:type="dxa"/>
+          </w:tcPr>
+          <w:p>
+            <w:pPr>
+              <w:jc w:val="center"/>
+              <w:rPr>
+                <w:b/>
+                <w:bCs/>
+              </w:rPr>
+            </w:pPr>
+            <w:r>
+              <w:rPr>
+                <w:b/>
+                <w:bCs/>
+              </w:rPr>
+              <w:t>H</w:t>
+            </w:r>
+          </w:p>
+        </w:tc>
+        <w:tc>
+          <w:tcPr>
+            <w:tcW w:w="1003" w:type="dxa"/>
+          </w:tcPr>
+          <w:p>
+            <w:pPr>
+              <w:jc w:val="center"/>
+            </w:pPr>
+          </w:p>
+        </w:tc>
+        <w:tc>
+          <w:tcPr>
+            <w:tcW w:w="999" w:type="dxa"/>
+          </w:tcPr>
+          <w:p>
+            <w:pPr>
+              <w:jc w:val="center"/>
+            </w:pPr>
+          </w:p>
+        </w:tc>
+        <w:tc>
+          <w:tcPr>
+            <w:tcW w:w="1007" w:type="dxa"/>
+          </w:tcPr>
+          <w:p>
+            <w:pPr>
+              <w:jc w:val="center"/>
+            </w:pPr>
+          </w:p>
+        </w:tc>
+        <w:tc>
+          <w:tcPr>
+            <w:tcW w:w="998" w:type="dxa"/>
+          </w:tcPr>
+          <w:p>
+            <w:pPr>
+              <w:jc w:val="center"/>
+            </w:pPr>
+          </w:p>
+        </w:tc>
+        <w:tc>
+          <w:tcPr>
+            <w:tcW w:w="1010" w:type="dxa"/>
+          </w:tcPr>
+          <w:p>
+            <w:pPr>
+              <w:jc w:val="center"/>
+            </w:pPr>
+          </w:p>
+        </w:tc>
+        <w:tc>
+          <w:tcPr>
+            <w:tcW w:w="950" w:type="dxa"/>
+          </w:tcPr>
+          <w:p>
+            <w:pPr>
+              <w:jc w:val="center"/>
+            </w:pPr>
+          </w:p>
+        </w:tc>
+        <w:tc>
+          <w:tcPr>
+            <w:tcW w:w="950" w:type="dxa"/>
+          </w:tcPr>
+          <w:p>
+            <w:pPr>
+              <w:jc w:val="center"/>
+            </w:pPr>
+          </w:p>
+        </w:tc>
+        <w:tc>
+          <w:tcPr>
+            <w:tcW w:w="950" w:type="dxa"/>
+          </w:tcPr>
+          <w:p>
+            <w:pPr>
+              <w:jc w:val="center"/>
+            </w:pPr>
+          </w:p>
+        </w:tc>
+      </w:tr>
+      <w:tr>
+        <w:tc>
+          <w:tcPr>
+            <w:tcW w:w="1149" w:type="dxa"/>
+          </w:tcPr>
+          <w:p>
+            <w:pPr>
+              <w:jc w:val="center"/>
+              <w:rPr>
+                <w:b/>
+                <w:bCs/>
+              </w:rPr>
+            </w:pPr>
+            <w:r>
+              <w:rPr>
+                <w:b/>
+                <w:bCs/>
+              </w:rPr>
+              <w:t>I</w:t>
+            </w:r>
+          </w:p>
+        </w:tc>
+        <w:tc>
+          <w:tcPr>
+            <w:tcW w:w="1003" w:type="dxa"/>
+          </w:tcPr>
+          <w:p>
+            <w:pPr>
+              <w:jc w:val="center"/>
+            </w:pPr>
+          </w:p>
+        </w:tc>
+        <w:tc>
+          <w:tcPr>
+            <w:tcW w:w="999" w:type="dxa"/>
+          </w:tcPr>
+          <w:p>
+            <w:pPr>
+              <w:jc w:val="center"/>
+            </w:pPr>
+          </w:p>
+        </w:tc>
+        <w:tc>
+          <w:tcPr>
+            <w:tcW w:w="1007" w:type="dxa"/>
+          </w:tcPr>
+          <w:p>
+            <w:pPr>
+              <w:jc w:val="center"/>
+            </w:pPr>
+          </w:p>
+        </w:tc>
+        <w:tc>
+          <w:tcPr>
+            <w:tcW w:w="998" w:type="dxa"/>
+          </w:tcPr>
+          <w:p>
+            <w:pPr>
+              <w:jc w:val="center"/>
+            </w:pPr>
+            <w:r>
+              <w:t>J</w:t>
+            </w:r>
+          </w:p>
+        </w:tc>
+        <w:tc>
+          <w:tcPr>
+            <w:tcW w:w="1010" w:type="dxa"/>
+          </w:tcPr>
+          <w:p>
+            <w:pPr>
+              <w:jc w:val="center"/>
+            </w:pPr>
+          </w:p>
+        </w:tc>
+        <w:tc>
+          <w:tcPr>
+            <w:tcW w:w="950" w:type="dxa"/>
+          </w:tcPr>
+          <w:p>
+            <w:pPr>
+              <w:jc w:val="center"/>
+            </w:pPr>
+          </w:p>
+        </w:tc>
+        <w:tc>
+          <w:tcPr>
+            <w:tcW w:w="950" w:type="dxa"/>
+          </w:tcPr>
+          <w:p>
+            <w:pPr>
+              <w:jc w:val="center"/>
+            </w:pPr>
+          </w:p>
+        </w:tc>
+        <w:tc>
+          <w:tcPr>
+            <w:tcW w:w="950" w:type="dxa"/>
+          </w:tcPr>
+          <w:p>
+            <w:pPr>
+              <w:jc w:val="center"/>
+            </w:pPr>
+          </w:p>
+        </w:tc>
+      </w:tr>
+      <w:tr>
+        <w:tc>
+          <w:tcPr>
+            <w:tcW w:w="1149" w:type="dxa"/>
+          </w:tcPr>
+          <w:p>
+            <w:pPr>
+              <w:jc w:val="center"/>
+              <w:rPr>
+                <w:b/>
+                <w:bCs/>
+              </w:rPr>
+            </w:pPr>
+            <w:r>
+              <w:rPr>
+                <w:b/>
+                <w:bCs/>
+              </w:rPr>
+              <w:t>J</w:t>
+            </w:r>
+          </w:p>
+        </w:tc>
+        <w:tc>
+          <w:tcPr>
+            <w:tcW w:w="1003" w:type="dxa"/>
+          </w:tcPr>
+          <w:p>
+            <w:pPr>
+              <w:jc w:val="center"/>
+            </w:pPr>
+          </w:p>
+        </w:tc>
+        <w:tc>
+          <w:tcPr>
+            <w:tcW w:w="999" w:type="dxa"/>
+          </w:tcPr>
+          <w:p>
+            <w:pPr>
+              <w:jc w:val="center"/>
+            </w:pPr>
+          </w:p>
+        </w:tc>
+        <w:tc>
+          <w:tcPr>
+            <w:tcW w:w="1007" w:type="dxa"/>
+          </w:tcPr>
+          <w:p>
+            <w:pPr>
+              <w:jc w:val="center"/>
+            </w:pPr>
+          </w:p>
+        </w:tc>
+        <w:tc>
+          <w:tcPr>
+            <w:tcW w:w="998" w:type="dxa"/>
+          </w:tcPr>
+          <w:p>
+            <w:pPr>
+              <w:jc w:val="center"/>
+            </w:pPr>
+          </w:p>
+        </w:tc>
+        <w:tc>
+          <w:tcPr>
+            <w:tcW w:w="1010" w:type="dxa"/>
+          </w:tcPr>
+          <w:p>
+            <w:pPr>
+              <w:jc w:val="center"/>
+            </w:pPr>
+          </w:p>
+        </w:tc>
+        <w:tc>
+          <w:tcPr>
+            <w:tcW w:w="950" w:type="dxa"/>
+          </w:tcPr>
+          <w:p>
+            <w:pPr>
+              <w:jc w:val="center"/>
+            </w:pPr>
+          </w:p>
+        </w:tc>
+        <w:tc>
+          <w:tcPr>
+            <w:tcW w:w="950" w:type="dxa"/>
+          </w:tcPr>
+          <w:p>
+            <w:pPr>
+              <w:jc w:val="center"/>
+            </w:pPr>
+          </w:p>
+        </w:tc>
+        <w:tc>
+          <w:tcPr>
+            <w:tcW w:w="950" w:type="dxa"/>
+          </w:tcPr>
+          <w:p>
+            <w:pPr>
+              <w:jc w:val="center"/>
+            </w:pPr>
+          </w:p>
+        </w:tc>
+      </w:tr>
+    </w:tbl>
+    <w:p>
+      <w:pPr>
+        <w:rPr>
+          <w:lang w:val="en"/>
+        </w:rPr>
+      </w:pPr>
     </w:p>
     <w:p>
       <w:pPr>
@@ -1301,10 +3280,10 @@
           <w:lang w:val="en"/>
         </w:rPr>
         <w:drawing>
-          <wp:inline distT="0" distB="0" distL="0" distR="0" wp14:anchorId="2838A406" wp14:editId="41C73032">
-            <wp:extent cx="5731510" cy="1767840"/>
-            <wp:effectExtent l="0" t="0" r="2540" b="3810"/>
-            <wp:docPr id="1" name="Picture 1" descr="A picture containing indoor, decorated&#10;&#10;Description automatically generated"/>
+          <wp:inline distT="0" distB="0" distL="0" distR="0" wp14:anchorId="07CEDA9E" wp14:editId="6F0BD868">
+            <wp:extent cx="5731510" cy="2291080"/>
+            <wp:effectExtent l="0" t="0" r="2540" b="0"/>
+            <wp:docPr id="4" name="Picture 4" descr="A picture containing wall, white, decorated, necklet&#10;&#10;Description automatically generated"/>
             <wp:cNvGraphicFramePr>
               <a:graphicFrameLocks xmlns:a="http://schemas.openxmlformats.org/drawingml/2006/main" noChangeAspect="1"/>
             </wp:cNvGraphicFramePr>
@@ -1312,7 +3291,7 @@
               <a:graphicData uri="http://schemas.openxmlformats.org/drawingml/2006/picture">
                 <pic:pic xmlns:pic="http://schemas.openxmlformats.org/drawingml/2006/picture">
                   <pic:nvPicPr>
-                    <pic:cNvPr id="1" name="Picture 1" descr="A picture containing indoor, decorated&#10;&#10;Description automatically generated"/>
+                    <pic:cNvPr id="4" name="Picture 4" descr="A picture containing wall, white, decorated, necklet&#10;&#10;Description automatically generated"/>
                     <pic:cNvPicPr/>
                   </pic:nvPicPr>
                   <pic:blipFill>
@@ -1324,7 +3303,7 @@
                   <pic:spPr>
                     <a:xfrm>
                       <a:off x="0" y="0"/>
-                      <a:ext cx="5731510" cy="1767840"/>
+                      <a:ext cx="5731510" cy="2291080"/>
                     </a:xfrm>
                     <a:prstGeom prst="rect">
                       <a:avLst/>
@@ -1339,28 +3318,1158 @@
     </w:p>
     <w:p>
       <w:pPr>
-        <w:rPr>
-          <w:lang w:val="en"/>
-        </w:rPr>
-      </w:pPr>
-    </w:p>
-    <w:p>
-      <w:pPr>
-        <w:rPr>
-          <w:lang w:val="en"/>
-        </w:rPr>
-      </w:pPr>
-    </w:p>
-    <w:p>
-      <w:pPr>
-        <w:rPr>
-          <w:lang w:val="en"/>
-        </w:rPr>
-      </w:pPr>
+        <w:pStyle w:val="Heading3"/>
+        <w:rPr>
+          <w:lang w:val="en"/>
+        </w:rPr>
+      </w:pPr>
+    </w:p>
+    <w:p>
+      <w:pPr>
+        <w:rPr>
+          <w:lang w:val="en"/>
+        </w:rPr>
+      </w:pPr>
+    </w:p>
+    <w:p>
+      <w:pPr>
+        <w:rPr>
+          <w:lang w:val="en"/>
+        </w:rPr>
+      </w:pPr>
+    </w:p>
+    <w:p>
+      <w:pPr>
+        <w:rPr>
+          <w:lang w:val="en"/>
+        </w:rPr>
+      </w:pPr>
+    </w:p>
+    <w:p>
+      <w:pPr>
+        <w:rPr>
+          <w:lang w:val="en"/>
+        </w:rPr>
+      </w:pPr>
+    </w:p>
+    <w:p>
+      <w:pPr>
+        <w:rPr>
+          <w:lang w:val="en"/>
+        </w:rPr>
+      </w:pPr>
+    </w:p>
+    <w:p>
+      <w:pPr>
+        <w:rPr>
+          <w:lang w:val="en"/>
+        </w:rPr>
+      </w:pPr>
+    </w:p>
+    <w:p>
+      <w:pPr>
+        <w:pStyle w:val="Heading3"/>
+      </w:pPr>
+      <w:r>
+        <w:lastRenderedPageBreak/>
+        <w:t>Example of lexical analysis</w:t>
+      </w:r>
+    </w:p>
+    <w:p>
+      <w:pPr>
+        <w:rPr>
+          <w:lang w:val="en"/>
+        </w:rPr>
+      </w:pPr>
+    </w:p>
+    <w:p>
+      <w:pPr>
+        <w:pStyle w:val="ListParagraph"/>
+        <w:numPr>
+          <w:ilvl w:val="0"/>
+          <w:numId w:val="12"/>
+        </w:numPr>
+        <w:rPr>
+          <w:lang w:val="en"/>
+        </w:rPr>
+      </w:pPr>
+      <w:r>
+        <w:rPr>
+          <w:lang w:val="en"/>
+        </w:rPr>
+        <w:t xml:space="preserve">User input: </w:t>
+      </w:r>
+      <w:r>
+        <w:rPr>
+          <w:b/>
+          <w:bCs/>
+          <w:lang w:val="en"/>
+        </w:rPr>
+        <w:t>quack</w:t>
+      </w:r>
+    </w:p>
+    <w:p>
+      <w:pPr>
+        <w:pStyle w:val="ListParagraph"/>
+        <w:rPr>
+          <w:lang w:val="en"/>
+        </w:rPr>
+      </w:pPr>
+    </w:p>
+    <w:p>
+      <w:pPr>
+        <w:pStyle w:val="ListParagraph"/>
+        <w:rPr>
+          <w:lang w:val="en"/>
+        </w:rPr>
+      </w:pPr>
+      <w:r>
+        <w:rPr>
+          <w:lang w:val="en"/>
+        </w:rPr>
+        <w:drawing>
+          <wp:inline distT="0" distB="0" distL="0" distR="0" wp14:anchorId="360D1DCA" wp14:editId="303C98A3">
+            <wp:extent cx="1962424" cy="619211"/>
+            <wp:effectExtent l="0" t="0" r="0" b="9525"/>
+            <wp:docPr id="1" name="Picture 1" descr="Text&#10;&#10;Description automatically generated"/>
+            <wp:cNvGraphicFramePr>
+              <a:graphicFrameLocks xmlns:a="http://schemas.openxmlformats.org/drawingml/2006/main" noChangeAspect="1"/>
+            </wp:cNvGraphicFramePr>
+            <a:graphic xmlns:a="http://schemas.openxmlformats.org/drawingml/2006/main">
+              <a:graphicData uri="http://schemas.openxmlformats.org/drawingml/2006/picture">
+                <pic:pic xmlns:pic="http://schemas.openxmlformats.org/drawingml/2006/picture">
+                  <pic:nvPicPr>
+                    <pic:cNvPr id="1" name="Picture 1" descr="Text&#10;&#10;Description automatically generated"/>
+                    <pic:cNvPicPr/>
+                  </pic:nvPicPr>
+                  <pic:blipFill>
+                    <a:blip r:embed="rId10"/>
+                    <a:stretch>
+                      <a:fillRect/>
+                    </a:stretch>
+                  </pic:blipFill>
+                  <pic:spPr>
+                    <a:xfrm>
+                      <a:off x="0" y="0"/>
+                      <a:ext cx="1962424" cy="619211"/>
+                    </a:xfrm>
+                    <a:prstGeom prst="rect">
+                      <a:avLst/>
+                    </a:prstGeom>
+                  </pic:spPr>
+                </pic:pic>
+              </a:graphicData>
+            </a:graphic>
+          </wp:inline>
+        </w:drawing>
+      </w:r>
+    </w:p>
+    <w:p>
+      <w:pPr>
+        <w:pStyle w:val="ListParagraph"/>
+        <w:rPr>
+          <w:lang w:val="en"/>
+        </w:rPr>
+      </w:pPr>
+    </w:p>
+    <w:p>
+      <w:pPr>
+        <w:pStyle w:val="ListParagraph"/>
+        <w:numPr>
+          <w:ilvl w:val="0"/>
+          <w:numId w:val="12"/>
+        </w:numPr>
+        <w:rPr>
+          <w:lang w:val="en"/>
+        </w:rPr>
+      </w:pPr>
+      <w:r>
+        <w:rPr>
+          <w:lang w:val="en"/>
+        </w:rPr>
+        <w:t xml:space="preserve">User input: </w:t>
+      </w:r>
+      <w:r>
+        <w:rPr>
+          <w:b/>
+          <w:bCs/>
+          <w:lang w:val="en"/>
+        </w:rPr>
+        <w:t>honk</w:t>
+      </w:r>
+    </w:p>
+    <w:p>
+      <w:pPr>
+        <w:pStyle w:val="ListParagraph"/>
+        <w:rPr>
+          <w:lang w:val="en"/>
+        </w:rPr>
+      </w:pPr>
+    </w:p>
+    <w:p>
+      <w:pPr>
+        <w:pStyle w:val="ListParagraph"/>
+        <w:rPr>
+          <w:lang w:val="en"/>
+        </w:rPr>
+      </w:pPr>
+      <w:r>
+        <w:rPr>
+          <w:lang w:val="en"/>
+        </w:rPr>
+        <w:drawing>
+          <wp:inline distT="0" distB="0" distL="0" distR="0" wp14:anchorId="0A5056D2" wp14:editId="471F6079">
+            <wp:extent cx="1800476" cy="628738"/>
+            <wp:effectExtent l="0" t="0" r="0" b="0"/>
+            <wp:docPr id="5" name="Picture 5" descr="Text&#10;&#10;Description automatically generated"/>
+            <wp:cNvGraphicFramePr>
+              <a:graphicFrameLocks xmlns:a="http://schemas.openxmlformats.org/drawingml/2006/main" noChangeAspect="1"/>
+            </wp:cNvGraphicFramePr>
+            <a:graphic xmlns:a="http://schemas.openxmlformats.org/drawingml/2006/main">
+              <a:graphicData uri="http://schemas.openxmlformats.org/drawingml/2006/picture">
+                <pic:pic xmlns:pic="http://schemas.openxmlformats.org/drawingml/2006/picture">
+                  <pic:nvPicPr>
+                    <pic:cNvPr id="5" name="Picture 5" descr="Text&#10;&#10;Description automatically generated"/>
+                    <pic:cNvPicPr/>
+                  </pic:nvPicPr>
+                  <pic:blipFill>
+                    <a:blip r:embed="rId11"/>
+                    <a:stretch>
+                      <a:fillRect/>
+                    </a:stretch>
+                  </pic:blipFill>
+                  <pic:spPr>
+                    <a:xfrm>
+                      <a:off x="0" y="0"/>
+                      <a:ext cx="1800476" cy="628738"/>
+                    </a:xfrm>
+                    <a:prstGeom prst="rect">
+                      <a:avLst/>
+                    </a:prstGeom>
+                  </pic:spPr>
+                </pic:pic>
+              </a:graphicData>
+            </a:graphic>
+          </wp:inline>
+        </w:drawing>
+      </w:r>
+    </w:p>
+    <w:p>
+      <w:pPr>
+        <w:rPr>
+          <w:lang w:val="en"/>
+        </w:rPr>
+      </w:pPr>
+    </w:p>
+    <w:p>
+      <w:pPr>
+        <w:pStyle w:val="ListParagraph"/>
+        <w:numPr>
+          <w:ilvl w:val="0"/>
+          <w:numId w:val="12"/>
+        </w:numPr>
+        <w:rPr>
+          <w:lang w:val="en"/>
+        </w:rPr>
+      </w:pPr>
+      <w:r>
+        <w:rPr>
+          <w:lang w:val="en"/>
+        </w:rPr>
+        <w:t xml:space="preserve">User input: </w:t>
+      </w:r>
+      <w:r>
+        <w:rPr>
+          <w:b/>
+          <w:bCs/>
+          <w:lang w:val="en"/>
+        </w:rPr>
+        <w:t>quack honk</w:t>
+      </w:r>
+    </w:p>
+    <w:p>
+      <w:pPr>
+        <w:pStyle w:val="ListParagraph"/>
+        <w:rPr>
+          <w:b/>
+          <w:bCs/>
+          <w:lang w:val="en"/>
+        </w:rPr>
+      </w:pPr>
+    </w:p>
+    <w:p>
+      <w:pPr>
+        <w:pStyle w:val="ListParagraph"/>
+        <w:rPr>
+          <w:lang w:val="en"/>
+        </w:rPr>
+      </w:pPr>
+      <w:r>
+        <w:rPr>
+          <w:lang w:val="en"/>
+        </w:rPr>
+        <w:drawing>
+          <wp:inline distT="0" distB="0" distL="0" distR="0" wp14:anchorId="37B8F0D6" wp14:editId="4CFC06D3">
+            <wp:extent cx="3743847" cy="647790"/>
+            <wp:effectExtent l="0" t="0" r="9525" b="0"/>
+            <wp:docPr id="6" name="Picture 6" descr="Text&#10;&#10;Description automatically generated"/>
+            <wp:cNvGraphicFramePr>
+              <a:graphicFrameLocks xmlns:a="http://schemas.openxmlformats.org/drawingml/2006/main" noChangeAspect="1"/>
+            </wp:cNvGraphicFramePr>
+            <a:graphic xmlns:a="http://schemas.openxmlformats.org/drawingml/2006/main">
+              <a:graphicData uri="http://schemas.openxmlformats.org/drawingml/2006/picture">
+                <pic:pic xmlns:pic="http://schemas.openxmlformats.org/drawingml/2006/picture">
+                  <pic:nvPicPr>
+                    <pic:cNvPr id="6" name="Picture 6" descr="Text&#10;&#10;Description automatically generated"/>
+                    <pic:cNvPicPr/>
+                  </pic:nvPicPr>
+                  <pic:blipFill>
+                    <a:blip r:embed="rId12"/>
+                    <a:stretch>
+                      <a:fillRect/>
+                    </a:stretch>
+                  </pic:blipFill>
+                  <pic:spPr>
+                    <a:xfrm>
+                      <a:off x="0" y="0"/>
+                      <a:ext cx="3743847" cy="647790"/>
+                    </a:xfrm>
+                    <a:prstGeom prst="rect">
+                      <a:avLst/>
+                    </a:prstGeom>
+                  </pic:spPr>
+                </pic:pic>
+              </a:graphicData>
+            </a:graphic>
+          </wp:inline>
+        </w:drawing>
+      </w:r>
+    </w:p>
+    <w:p>
+      <w:pPr>
+        <w:rPr>
+          <w:lang w:val="en"/>
+        </w:rPr>
+      </w:pPr>
+    </w:p>
+    <w:p>
+      <w:pPr>
+        <w:pStyle w:val="ListParagraph"/>
+        <w:numPr>
+          <w:ilvl w:val="0"/>
+          <w:numId w:val="12"/>
+        </w:numPr>
+        <w:rPr>
+          <w:lang w:val="en"/>
+        </w:rPr>
+      </w:pPr>
+      <w:r>
+        <w:rPr>
+          <w:lang w:val="en"/>
+        </w:rPr>
+        <w:t xml:space="preserve">User input: </w:t>
+      </w:r>
+      <w:r>
+        <w:rPr>
+          <w:b/>
+          <w:bCs/>
+          <w:lang w:val="en"/>
+        </w:rPr>
+        <w:t>quack honk quack</w:t>
+      </w:r>
+    </w:p>
+    <w:p>
+      <w:pPr>
+        <w:pStyle w:val="ListParagraph"/>
+        <w:rPr>
+          <w:b/>
+          <w:bCs/>
+          <w:lang w:val="en"/>
+        </w:rPr>
+      </w:pPr>
+    </w:p>
+    <w:p>
+      <w:pPr>
+        <w:pStyle w:val="ListParagraph"/>
+        <w:rPr>
+          <w:lang w:val="en"/>
+        </w:rPr>
+      </w:pPr>
+      <w:r>
+        <w:rPr>
+          <w:lang w:val="en"/>
+        </w:rPr>
+        <w:drawing>
+          <wp:inline distT="0" distB="0" distL="0" distR="0" wp14:anchorId="1BB41E6E" wp14:editId="6800234C">
+            <wp:extent cx="5611008" cy="609685"/>
+            <wp:effectExtent l="0" t="0" r="8890" b="0"/>
+            <wp:docPr id="7" name="Picture 7" descr="Text&#10;&#10;Description automatically generated with medium confidence"/>
+            <wp:cNvGraphicFramePr>
+              <a:graphicFrameLocks xmlns:a="http://schemas.openxmlformats.org/drawingml/2006/main" noChangeAspect="1"/>
+            </wp:cNvGraphicFramePr>
+            <a:graphic xmlns:a="http://schemas.openxmlformats.org/drawingml/2006/main">
+              <a:graphicData uri="http://schemas.openxmlformats.org/drawingml/2006/picture">
+                <pic:pic xmlns:pic="http://schemas.openxmlformats.org/drawingml/2006/picture">
+                  <pic:nvPicPr>
+                    <pic:cNvPr id="7" name="Picture 7" descr="Text&#10;&#10;Description automatically generated with medium confidence"/>
+                    <pic:cNvPicPr/>
+                  </pic:nvPicPr>
+                  <pic:blipFill>
+                    <a:blip r:embed="rId13"/>
+                    <a:stretch>
+                      <a:fillRect/>
+                    </a:stretch>
+                  </pic:blipFill>
+                  <pic:spPr>
+                    <a:xfrm>
+                      <a:off x="0" y="0"/>
+                      <a:ext cx="5611008" cy="609685"/>
+                    </a:xfrm>
+                    <a:prstGeom prst="rect">
+                      <a:avLst/>
+                    </a:prstGeom>
+                  </pic:spPr>
+                </pic:pic>
+              </a:graphicData>
+            </a:graphic>
+          </wp:inline>
+        </w:drawing>
+      </w:r>
+    </w:p>
+    <w:p>
+      <w:pPr>
+        <w:rPr>
+          <w:lang w:val="en"/>
+        </w:rPr>
+      </w:pPr>
+    </w:p>
+    <w:p>
+      <w:pPr>
+        <w:pStyle w:val="ListParagraph"/>
+        <w:numPr>
+          <w:ilvl w:val="0"/>
+          <w:numId w:val="12"/>
+        </w:numPr>
+        <w:rPr>
+          <w:lang w:val="en"/>
+        </w:rPr>
+      </w:pPr>
+      <w:r>
+        <w:rPr>
+          <w:lang w:val="en"/>
+        </w:rPr>
+        <w:t xml:space="preserve">User input: </w:t>
+      </w:r>
+      <w:r>
+        <w:rPr>
+          <w:b/>
+          <w:bCs/>
+          <w:lang w:val="en"/>
+        </w:rPr>
+        <w:t xml:space="preserve">honk </w:t>
+      </w:r>
+      <w:proofErr w:type="spellStart"/>
+      <w:r>
+        <w:rPr>
+          <w:b/>
+          <w:bCs/>
+          <w:lang w:val="en"/>
+        </w:rPr>
+        <w:t>honk</w:t>
+      </w:r>
+      <w:proofErr w:type="spellEnd"/>
+    </w:p>
+    <w:p>
+      <w:pPr>
+        <w:pStyle w:val="ListParagraph"/>
+        <w:rPr>
+          <w:b/>
+          <w:bCs/>
+          <w:lang w:val="en"/>
+        </w:rPr>
+      </w:pPr>
+    </w:p>
+    <w:p>
+      <w:pPr>
+        <w:pStyle w:val="ListParagraph"/>
+        <w:rPr>
+          <w:lang w:val="en"/>
+        </w:rPr>
+      </w:pPr>
+      <w:r>
+        <w:rPr>
+          <w:lang w:val="en"/>
+        </w:rPr>
+        <w:drawing>
+          <wp:inline distT="0" distB="0" distL="0" distR="0" wp14:anchorId="6837A6FB" wp14:editId="3A0DCFE3">
+            <wp:extent cx="3562847" cy="638264"/>
+            <wp:effectExtent l="0" t="0" r="0" b="9525"/>
+            <wp:docPr id="8" name="Picture 8" descr="Text&#10;&#10;Description automatically generated"/>
+            <wp:cNvGraphicFramePr>
+              <a:graphicFrameLocks xmlns:a="http://schemas.openxmlformats.org/drawingml/2006/main" noChangeAspect="1"/>
+            </wp:cNvGraphicFramePr>
+            <a:graphic xmlns:a="http://schemas.openxmlformats.org/drawingml/2006/main">
+              <a:graphicData uri="http://schemas.openxmlformats.org/drawingml/2006/picture">
+                <pic:pic xmlns:pic="http://schemas.openxmlformats.org/drawingml/2006/picture">
+                  <pic:nvPicPr>
+                    <pic:cNvPr id="8" name="Picture 8" descr="Text&#10;&#10;Description automatically generated"/>
+                    <pic:cNvPicPr/>
+                  </pic:nvPicPr>
+                  <pic:blipFill>
+                    <a:blip r:embed="rId14"/>
+                    <a:stretch>
+                      <a:fillRect/>
+                    </a:stretch>
+                  </pic:blipFill>
+                  <pic:spPr>
+                    <a:xfrm>
+                      <a:off x="0" y="0"/>
+                      <a:ext cx="3562847" cy="638264"/>
+                    </a:xfrm>
+                    <a:prstGeom prst="rect">
+                      <a:avLst/>
+                    </a:prstGeom>
+                  </pic:spPr>
+                </pic:pic>
+              </a:graphicData>
+            </a:graphic>
+          </wp:inline>
+        </w:drawing>
+      </w:r>
+    </w:p>
+    <w:p>
+      <w:pPr>
+        <w:rPr>
+          <w:lang w:val="en"/>
+        </w:rPr>
+      </w:pPr>
+    </w:p>
+    <w:p>
+      <w:pPr>
+        <w:rPr>
+          <w:lang w:val="en"/>
+        </w:rPr>
+      </w:pPr>
+    </w:p>
+    <w:p>
+      <w:pPr>
+        <w:rPr>
+          <w:lang w:val="en"/>
+        </w:rPr>
+      </w:pPr>
+    </w:p>
+    <w:p>
+      <w:pPr>
+        <w:rPr>
+          <w:lang w:val="en"/>
+        </w:rPr>
+      </w:pPr>
+    </w:p>
+    <w:p>
+      <w:pPr>
+        <w:rPr>
+          <w:lang w:val="en"/>
+        </w:rPr>
+      </w:pPr>
+    </w:p>
+    <w:p>
+      <w:pPr>
+        <w:rPr>
+          <w:lang w:val="en"/>
+        </w:rPr>
+      </w:pPr>
+    </w:p>
+    <w:p>
+      <w:pPr>
+        <w:rPr>
+          <w:lang w:val="en"/>
+        </w:rPr>
+      </w:pPr>
+    </w:p>
+    <w:p>
+      <w:pPr>
+        <w:pStyle w:val="Heading1"/>
+      </w:pPr>
+      <w:r>
+        <w:lastRenderedPageBreak/>
+        <w:t>Syntax Analysis</w:t>
+      </w:r>
+    </w:p>
+    <w:p>
+      <w:pPr>
+        <w:rPr>
+          <w:lang w:val="en"/>
+        </w:rPr>
+      </w:pPr>
+    </w:p>
+    <w:p>
+      <w:pPr>
+        <w:pStyle w:val="Heading3"/>
+        <w:rPr>
+          <w:lang w:val="en"/>
+        </w:rPr>
+      </w:pPr>
+      <w:r>
+        <w:rPr>
+          <w:lang w:val="en"/>
+        </w:rPr>
+        <w:t>Example of syntax analysis</w:t>
+      </w:r>
+    </w:p>
+    <w:p>
+      <w:pPr>
+        <w:rPr>
+          <w:lang w:val="en"/>
+        </w:rPr>
+      </w:pPr>
+    </w:p>
+    <w:p>
+      <w:pPr>
+        <w:pStyle w:val="ListParagraph"/>
+        <w:numPr>
+          <w:ilvl w:val="0"/>
+          <w:numId w:val="13"/>
+        </w:numPr>
+        <w:rPr>
+          <w:lang w:val="en"/>
+        </w:rPr>
+      </w:pPr>
+      <w:r>
+        <w:rPr>
+          <w:lang w:val="en"/>
+        </w:rPr>
+        <w:t xml:space="preserve">User input: </w:t>
+      </w:r>
+      <w:r>
+        <w:rPr>
+          <w:b/>
+          <w:bCs/>
+          <w:lang w:val="en"/>
+        </w:rPr>
+        <w:t>quack</w:t>
+      </w:r>
+    </w:p>
+    <w:p>
+      <w:pPr>
+        <w:pStyle w:val="ListParagraph"/>
+        <w:rPr>
+          <w:b/>
+          <w:bCs/>
+          <w:lang w:val="en"/>
+        </w:rPr>
+      </w:pPr>
+    </w:p>
+    <w:p>
+      <w:pPr>
+        <w:pStyle w:val="ListParagraph"/>
+        <w:rPr>
+          <w:lang w:val="en"/>
+        </w:rPr>
+      </w:pPr>
+      <w:r>
+        <w:rPr>
+          <w:lang w:val="en"/>
+        </w:rPr>
+        <w:drawing>
+          <wp:inline distT="0" distB="0" distL="0" distR="0" wp14:anchorId="755E318D" wp14:editId="399FD7CC">
+            <wp:extent cx="3648584" cy="2314898"/>
+            <wp:effectExtent l="0" t="0" r="9525" b="9525"/>
+            <wp:docPr id="9" name="Picture 9" descr="Text&#10;&#10;Description automatically generated"/>
+            <wp:cNvGraphicFramePr>
+              <a:graphicFrameLocks xmlns:a="http://schemas.openxmlformats.org/drawingml/2006/main" noChangeAspect="1"/>
+            </wp:cNvGraphicFramePr>
+            <a:graphic xmlns:a="http://schemas.openxmlformats.org/drawingml/2006/main">
+              <a:graphicData uri="http://schemas.openxmlformats.org/drawingml/2006/picture">
+                <pic:pic xmlns:pic="http://schemas.openxmlformats.org/drawingml/2006/picture">
+                  <pic:nvPicPr>
+                    <pic:cNvPr id="9" name="Picture 9" descr="Text&#10;&#10;Description automatically generated"/>
+                    <pic:cNvPicPr/>
+                  </pic:nvPicPr>
+                  <pic:blipFill>
+                    <a:blip r:embed="rId15"/>
+                    <a:stretch>
+                      <a:fillRect/>
+                    </a:stretch>
+                  </pic:blipFill>
+                  <pic:spPr>
+                    <a:xfrm>
+                      <a:off x="0" y="0"/>
+                      <a:ext cx="3648584" cy="2314898"/>
+                    </a:xfrm>
+                    <a:prstGeom prst="rect">
+                      <a:avLst/>
+                    </a:prstGeom>
+                  </pic:spPr>
+                </pic:pic>
+              </a:graphicData>
+            </a:graphic>
+          </wp:inline>
+        </w:drawing>
+      </w:r>
+    </w:p>
+    <w:p>
+      <w:pPr>
+        <w:rPr>
+          <w:lang w:val="en"/>
+        </w:rPr>
+      </w:pPr>
+    </w:p>
+    <w:p>
+      <w:pPr>
+        <w:pStyle w:val="ListParagraph"/>
+        <w:numPr>
+          <w:ilvl w:val="0"/>
+          <w:numId w:val="13"/>
+        </w:numPr>
+        <w:rPr>
+          <w:lang w:val="en"/>
+        </w:rPr>
+      </w:pPr>
+      <w:r>
+        <w:rPr>
+          <w:lang w:val="en"/>
+        </w:rPr>
+        <w:t xml:space="preserve">User input: </w:t>
+      </w:r>
+      <w:r>
+        <w:rPr>
+          <w:b/>
+          <w:bCs/>
+          <w:lang w:val="en"/>
+        </w:rPr>
+        <w:t>honk</w:t>
+      </w:r>
+    </w:p>
+    <w:p>
+      <w:pPr>
+        <w:pStyle w:val="ListParagraph"/>
+        <w:rPr>
+          <w:b/>
+          <w:bCs/>
+          <w:lang w:val="en"/>
+        </w:rPr>
+      </w:pPr>
+    </w:p>
+    <w:p>
+      <w:pPr>
+        <w:pStyle w:val="ListParagraph"/>
+        <w:rPr>
+          <w:lang w:val="en"/>
+        </w:rPr>
+      </w:pPr>
+      <w:r>
+        <w:rPr>
+          <w:lang w:val="en"/>
+        </w:rPr>
+        <w:drawing>
+          <wp:inline distT="0" distB="0" distL="0" distR="0" wp14:anchorId="5A8B05AC" wp14:editId="226587E1">
+            <wp:extent cx="3581900" cy="2305372"/>
+            <wp:effectExtent l="0" t="0" r="0" b="0"/>
+            <wp:docPr id="10" name="Picture 10" descr="Text&#10;&#10;Description automatically generated"/>
+            <wp:cNvGraphicFramePr>
+              <a:graphicFrameLocks xmlns:a="http://schemas.openxmlformats.org/drawingml/2006/main" noChangeAspect="1"/>
+            </wp:cNvGraphicFramePr>
+            <a:graphic xmlns:a="http://schemas.openxmlformats.org/drawingml/2006/main">
+              <a:graphicData uri="http://schemas.openxmlformats.org/drawingml/2006/picture">
+                <pic:pic xmlns:pic="http://schemas.openxmlformats.org/drawingml/2006/picture">
+                  <pic:nvPicPr>
+                    <pic:cNvPr id="10" name="Picture 10" descr="Text&#10;&#10;Description automatically generated"/>
+                    <pic:cNvPicPr/>
+                  </pic:nvPicPr>
+                  <pic:blipFill>
+                    <a:blip r:embed="rId16"/>
+                    <a:stretch>
+                      <a:fillRect/>
+                    </a:stretch>
+                  </pic:blipFill>
+                  <pic:spPr>
+                    <a:xfrm>
+                      <a:off x="0" y="0"/>
+                      <a:ext cx="3581900" cy="2305372"/>
+                    </a:xfrm>
+                    <a:prstGeom prst="rect">
+                      <a:avLst/>
+                    </a:prstGeom>
+                  </pic:spPr>
+                </pic:pic>
+              </a:graphicData>
+            </a:graphic>
+          </wp:inline>
+        </w:drawing>
+      </w:r>
+    </w:p>
+    <w:p>
+      <w:pPr>
+        <w:rPr>
+          <w:lang w:val="en"/>
+        </w:rPr>
+      </w:pPr>
+    </w:p>
+    <w:p>
+      <w:pPr>
+        <w:rPr>
+          <w:lang w:val="en"/>
+        </w:rPr>
+      </w:pPr>
+    </w:p>
+    <w:p>
+      <w:pPr>
+        <w:rPr>
+          <w:lang w:val="en"/>
+        </w:rPr>
+      </w:pPr>
+    </w:p>
+    <w:p>
+      <w:pPr>
+        <w:rPr>
+          <w:lang w:val="en"/>
+        </w:rPr>
+      </w:pPr>
+    </w:p>
+    <w:p>
+      <w:pPr>
+        <w:rPr>
+          <w:lang w:val="en"/>
+        </w:rPr>
+      </w:pPr>
+    </w:p>
+    <w:p>
+      <w:pPr>
+        <w:rPr>
+          <w:lang w:val="en"/>
+        </w:rPr>
+      </w:pPr>
+    </w:p>
+    <w:p>
+      <w:pPr>
+        <w:rPr>
+          <w:lang w:val="en"/>
+        </w:rPr>
+      </w:pPr>
+    </w:p>
+    <w:p>
+      <w:pPr>
+        <w:pStyle w:val="ListParagraph"/>
+        <w:numPr>
+          <w:ilvl w:val="0"/>
+          <w:numId w:val="13"/>
+        </w:numPr>
+        <w:rPr>
+          <w:lang w:val="en"/>
+        </w:rPr>
+      </w:pPr>
+      <w:r>
+        <w:rPr>
+          <w:lang w:val="en"/>
+        </w:rPr>
+        <w:lastRenderedPageBreak/>
+        <w:t xml:space="preserve">User input: </w:t>
+      </w:r>
+      <w:r>
+        <w:rPr>
+          <w:b/>
+          <w:bCs/>
+          <w:lang w:val="en"/>
+        </w:rPr>
+        <w:t>quack honk</w:t>
+      </w:r>
+    </w:p>
+    <w:p>
+      <w:pPr>
+        <w:pStyle w:val="ListParagraph"/>
+        <w:rPr>
+          <w:b/>
+          <w:bCs/>
+          <w:lang w:val="en"/>
+        </w:rPr>
+      </w:pPr>
+    </w:p>
+    <w:p>
+      <w:pPr>
+        <w:pStyle w:val="ListParagraph"/>
+        <w:rPr>
+          <w:lang w:val="en"/>
+        </w:rPr>
+      </w:pPr>
+      <w:r>
+        <w:rPr>
+          <w:lang w:val="en"/>
+        </w:rPr>
+        <w:drawing>
+          <wp:inline distT="0" distB="0" distL="0" distR="0" wp14:anchorId="23243465" wp14:editId="3EFAC183">
+            <wp:extent cx="4058216" cy="2743583"/>
+            <wp:effectExtent l="0" t="0" r="0" b="0"/>
+            <wp:docPr id="12" name="Picture 12" descr="Text&#10;&#10;Description automatically generated"/>
+            <wp:cNvGraphicFramePr>
+              <a:graphicFrameLocks xmlns:a="http://schemas.openxmlformats.org/drawingml/2006/main" noChangeAspect="1"/>
+            </wp:cNvGraphicFramePr>
+            <a:graphic xmlns:a="http://schemas.openxmlformats.org/drawingml/2006/main">
+              <a:graphicData uri="http://schemas.openxmlformats.org/drawingml/2006/picture">
+                <pic:pic xmlns:pic="http://schemas.openxmlformats.org/drawingml/2006/picture">
+                  <pic:nvPicPr>
+                    <pic:cNvPr id="12" name="Picture 12" descr="Text&#10;&#10;Description automatically generated"/>
+                    <pic:cNvPicPr/>
+                  </pic:nvPicPr>
+                  <pic:blipFill>
+                    <a:blip r:embed="rId17"/>
+                    <a:stretch>
+                      <a:fillRect/>
+                    </a:stretch>
+                  </pic:blipFill>
+                  <pic:spPr>
+                    <a:xfrm>
+                      <a:off x="0" y="0"/>
+                      <a:ext cx="4058216" cy="2743583"/>
+                    </a:xfrm>
+                    <a:prstGeom prst="rect">
+                      <a:avLst/>
+                    </a:prstGeom>
+                  </pic:spPr>
+                </pic:pic>
+              </a:graphicData>
+            </a:graphic>
+          </wp:inline>
+        </w:drawing>
+      </w:r>
+    </w:p>
+    <w:p>
+      <w:pPr>
+        <w:rPr>
+          <w:lang w:val="en"/>
+        </w:rPr>
+      </w:pPr>
+    </w:p>
+    <w:p>
+      <w:pPr>
+        <w:pStyle w:val="ListParagraph"/>
+        <w:numPr>
+          <w:ilvl w:val="0"/>
+          <w:numId w:val="13"/>
+        </w:numPr>
+        <w:rPr>
+          <w:lang w:val="en"/>
+        </w:rPr>
+      </w:pPr>
+      <w:r>
+        <w:rPr>
+          <w:lang w:val="en"/>
+        </w:rPr>
+        <w:t xml:space="preserve">User input: </w:t>
+      </w:r>
+      <w:r>
+        <w:rPr>
+          <w:b/>
+          <w:bCs/>
+          <w:lang w:val="en"/>
+        </w:rPr>
+        <w:t>quack honk quack</w:t>
+      </w:r>
+    </w:p>
+    <w:p>
+      <w:pPr>
+        <w:pStyle w:val="ListParagraph"/>
+        <w:rPr>
+          <w:b/>
+          <w:bCs/>
+          <w:lang w:val="en"/>
+        </w:rPr>
+      </w:pPr>
+    </w:p>
+    <w:p>
+      <w:pPr>
+        <w:pStyle w:val="ListParagraph"/>
+        <w:rPr>
+          <w:lang w:val="en"/>
+        </w:rPr>
+      </w:pPr>
+      <w:r>
+        <w:rPr>
+          <w:lang w:val="en"/>
+        </w:rPr>
+        <w:drawing>
+          <wp:inline distT="0" distB="0" distL="0" distR="0" wp14:anchorId="604EBD23" wp14:editId="47BACAFF">
+            <wp:extent cx="5649113" cy="3143689"/>
+            <wp:effectExtent l="0" t="0" r="0" b="0"/>
+            <wp:docPr id="13" name="Picture 13" descr="Text&#10;&#10;Description automatically generated"/>
+            <wp:cNvGraphicFramePr>
+              <a:graphicFrameLocks xmlns:a="http://schemas.openxmlformats.org/drawingml/2006/main" noChangeAspect="1"/>
+            </wp:cNvGraphicFramePr>
+            <a:graphic xmlns:a="http://schemas.openxmlformats.org/drawingml/2006/main">
+              <a:graphicData uri="http://schemas.openxmlformats.org/drawingml/2006/picture">
+                <pic:pic xmlns:pic="http://schemas.openxmlformats.org/drawingml/2006/picture">
+                  <pic:nvPicPr>
+                    <pic:cNvPr id="13" name="Picture 13" descr="Text&#10;&#10;Description automatically generated"/>
+                    <pic:cNvPicPr/>
+                  </pic:nvPicPr>
+                  <pic:blipFill>
+                    <a:blip r:embed="rId18"/>
+                    <a:stretch>
+                      <a:fillRect/>
+                    </a:stretch>
+                  </pic:blipFill>
+                  <pic:spPr>
+                    <a:xfrm>
+                      <a:off x="0" y="0"/>
+                      <a:ext cx="5649113" cy="3143689"/>
+                    </a:xfrm>
+                    <a:prstGeom prst="rect">
+                      <a:avLst/>
+                    </a:prstGeom>
+                  </pic:spPr>
+                </pic:pic>
+              </a:graphicData>
+            </a:graphic>
+          </wp:inline>
+        </w:drawing>
+      </w:r>
+    </w:p>
+    <w:p>
+      <w:pPr>
+        <w:rPr>
+          <w:lang w:val="en"/>
+        </w:rPr>
+      </w:pPr>
+    </w:p>
+    <w:p>
+      <w:pPr>
+        <w:rPr>
+          <w:lang w:val="en"/>
+        </w:rPr>
+      </w:pPr>
+    </w:p>
+    <w:p>
+      <w:pPr>
+        <w:rPr>
+          <w:lang w:val="en"/>
+        </w:rPr>
+      </w:pPr>
+    </w:p>
+    <w:p>
+      <w:pPr>
+        <w:rPr>
+          <w:lang w:val="en"/>
+        </w:rPr>
+      </w:pPr>
+    </w:p>
+    <w:p>
+      <w:pPr>
+        <w:rPr>
+          <w:lang w:val="en"/>
+        </w:rPr>
+      </w:pPr>
+    </w:p>
+    <w:p>
+      <w:pPr>
+        <w:rPr>
+          <w:lang w:val="en"/>
+        </w:rPr>
+      </w:pPr>
+    </w:p>
+    <w:p>
+      <w:pPr>
+        <w:rPr>
+          <w:lang w:val="en"/>
+        </w:rPr>
+      </w:pPr>
+    </w:p>
+    <w:p>
+      <w:pPr>
+        <w:pStyle w:val="ListParagraph"/>
+        <w:numPr>
+          <w:ilvl w:val="0"/>
+          <w:numId w:val="13"/>
+        </w:numPr>
+        <w:rPr>
+          <w:lang w:val="en"/>
+        </w:rPr>
+      </w:pPr>
+      <w:r>
+        <w:rPr>
+          <w:lang w:val="en"/>
+        </w:rPr>
+        <w:lastRenderedPageBreak/>
+        <w:t xml:space="preserve">User input: </w:t>
+      </w:r>
+      <w:r>
+        <w:rPr>
+          <w:b/>
+          <w:bCs/>
+          <w:lang w:val="en"/>
+        </w:rPr>
+        <w:t xml:space="preserve">honk </w:t>
+      </w:r>
+      <w:proofErr w:type="spellStart"/>
+      <w:r>
+        <w:rPr>
+          <w:b/>
+          <w:bCs/>
+          <w:lang w:val="en"/>
+        </w:rPr>
+        <w:t>honk</w:t>
+      </w:r>
+      <w:proofErr w:type="spellEnd"/>
+    </w:p>
+    <w:p>
+      <w:pPr>
+        <w:pStyle w:val="ListParagraph"/>
+        <w:rPr>
+          <w:b/>
+          <w:bCs/>
+          <w:lang w:val="en"/>
+        </w:rPr>
+      </w:pPr>
+    </w:p>
+    <w:p>
+      <w:pPr>
+        <w:pStyle w:val="ListParagraph"/>
+        <w:rPr>
+          <w:lang w:val="en"/>
+        </w:rPr>
+      </w:pPr>
+      <w:r>
+        <w:rPr>
+          <w:lang w:val="en"/>
+        </w:rPr>
+        <w:drawing>
+          <wp:inline distT="0" distB="0" distL="0" distR="0" wp14:anchorId="3F13C20F" wp14:editId="74089DED">
+            <wp:extent cx="4058216" cy="2753109"/>
+            <wp:effectExtent l="0" t="0" r="0" b="9525"/>
+            <wp:docPr id="14" name="Picture 14" descr="Text&#10;&#10;Description automatically generated"/>
+            <wp:cNvGraphicFramePr>
+              <a:graphicFrameLocks xmlns:a="http://schemas.openxmlformats.org/drawingml/2006/main" noChangeAspect="1"/>
+            </wp:cNvGraphicFramePr>
+            <a:graphic xmlns:a="http://schemas.openxmlformats.org/drawingml/2006/main">
+              <a:graphicData uri="http://schemas.openxmlformats.org/drawingml/2006/picture">
+                <pic:pic xmlns:pic="http://schemas.openxmlformats.org/drawingml/2006/picture">
+                  <pic:nvPicPr>
+                    <pic:cNvPr id="14" name="Picture 14" descr="Text&#10;&#10;Description automatically generated"/>
+                    <pic:cNvPicPr/>
+                  </pic:nvPicPr>
+                  <pic:blipFill>
+                    <a:blip r:embed="rId19"/>
+                    <a:stretch>
+                      <a:fillRect/>
+                    </a:stretch>
+                  </pic:blipFill>
+                  <pic:spPr>
+                    <a:xfrm>
+                      <a:off x="0" y="0"/>
+                      <a:ext cx="4058216" cy="2753109"/>
+                    </a:xfrm>
+                    <a:prstGeom prst="rect">
+                      <a:avLst/>
+                    </a:prstGeom>
+                  </pic:spPr>
+                </pic:pic>
+              </a:graphicData>
+            </a:graphic>
+          </wp:inline>
+        </w:drawing>
+      </w:r>
     </w:p>
     <w:sectPr>
-      <w:footerReference w:type="default" r:id="rId10"/>
-      <w:footerReference w:type="first" r:id="rId11"/>
+      <w:footerReference w:type="default" r:id="rId20"/>
+      <w:footerReference w:type="first" r:id="rId21"/>
       <w:pgSz w:w="11906" w:h="16838"/>
       <w:pgMar w:top="1440" w:right="1440" w:bottom="1440" w:left="1440" w:header="708" w:footer="708" w:gutter="0"/>
       <w:pgNumType w:start="0"/>
@@ -1502,6 +4611,92 @@
 <file path=word/numbering.xml><?xml version="1.0" encoding="utf-8"?>
 <w:numbering xmlns:wpc="http://schemas.microsoft.com/office/word/2010/wordprocessingCanvas" xmlns:cx="http://schemas.microsoft.com/office/drawing/2014/chartex" xmlns:cx1="http://schemas.microsoft.com/office/drawing/2015/9/8/chartex" xmlns:cx2="http://schemas.microsoft.com/office/drawing/2015/10/21/chartex" xmlns:cx3="http://schemas.microsoft.com/office/drawing/2016/5/9/chartex" xmlns:cx4="http://schemas.microsoft.com/office/drawing/2016/5/10/chartex" xmlns:cx5="http://schemas.microsoft.com/office/drawing/2016/5/11/chartex" xmlns:cx6="http://schemas.microsoft.com/office/drawing/2016/5/12/chartex" xmlns:cx7="http://schemas.microsoft.com/office/drawing/2016/5/13/chartex" xmlns:cx8="http://schemas.microsoft.com/office/drawing/2016/5/14/chartex" xmlns:mc="http://schemas.openxmlformats.org/markup-compatibility/2006" xmlns:aink="http://schemas.microsoft.com/office/drawing/2016/ink" xmlns:am3d="http://schemas.microsoft.com/office/drawing/2017/model3d" xmlns:o="urn:schemas-microsoft-com:office:office" xmlns:r="http://schemas.openxmlformats.org/officeDocument/2006/relationships" xmlns:m="http://schemas.openxmlformats.org/officeDocument/2006/math" xmlns:v="urn:schemas-microsoft-com:vml" xmlns:wp14="http://schemas.microsoft.com/office/word/2010/wordprocessingDrawing" xmlns:wp="http://schemas.openxmlformats.org/drawingml/2006/wordprocessingDrawing" xmlns:w10="urn:schemas-microsoft-com:office:word" xmlns:w="http://schemas.openxmlformats.org/wordprocessingml/2006/main" xmlns:w14="http://schemas.microsoft.com/office/word/2010/wordml" xmlns:w15="http://schemas.microsoft.com/office/word/2012/wordml" xmlns:w16cex="http://schemas.microsoft.com/office/word/2018/wordml/cex" xmlns:w16cid="http://schemas.microsoft.com/office/word/2016/wordml/cid" xmlns:w16="http://schemas.microsoft.com/office/word/2018/wordml" xmlns:w16sdtdh="http://schemas.microsoft.com/office/word/2020/wordml/sdtdatahash" xmlns:w16se="http://schemas.microsoft.com/office/word/2015/wordml/symex" xmlns:wpg="http://schemas.microsoft.com/office/word/2010/wordprocessingGroup" xmlns:wpi="http://schemas.microsoft.com/office/word/2010/wordprocessingInk" xmlns:wne="http://schemas.microsoft.com/office/word/2006/wordml" xmlns:wps="http://schemas.microsoft.com/office/word/2010/wordprocessingShape" mc:Ignorable="w14 w15 w16se w16cid w16 w16cex w16sdtdh wp14">
   <w:abstractNum w:abstractNumId="0" w15:restartNumberingAfterBreak="0">
+    <w:nsid w:val="00CE0FC4"/>
+    <w:multiLevelType w:val="hybridMultilevel"/>
+    <w:tmpl w:val="FA566E66"/>
+    <w:lvl w:ilvl="0" w:tplc="FFFFFFFF">
+      <w:start w:val="1"/>
+      <w:numFmt w:val="decimal"/>
+      <w:lvlText w:val="%1."/>
+      <w:lvlJc w:val="left"/>
+      <w:pPr>
+        <w:ind w:left="720" w:hanging="360"/>
+      </w:pPr>
+    </w:lvl>
+    <w:lvl w:ilvl="1" w:tplc="FFFFFFFF" w:tentative="1">
+      <w:start w:val="1"/>
+      <w:numFmt w:val="lowerLetter"/>
+      <w:lvlText w:val="%2."/>
+      <w:lvlJc w:val="left"/>
+      <w:pPr>
+        <w:ind w:left="1440" w:hanging="360"/>
+      </w:pPr>
+    </w:lvl>
+    <w:lvl w:ilvl="2" w:tplc="FFFFFFFF" w:tentative="1">
+      <w:start w:val="1"/>
+      <w:numFmt w:val="lowerRoman"/>
+      <w:lvlText w:val="%3."/>
+      <w:lvlJc w:val="right"/>
+      <w:pPr>
+        <w:ind w:left="2160" w:hanging="180"/>
+      </w:pPr>
+    </w:lvl>
+    <w:lvl w:ilvl="3" w:tplc="FFFFFFFF" w:tentative="1">
+      <w:start w:val="1"/>
+      <w:numFmt w:val="decimal"/>
+      <w:lvlText w:val="%4."/>
+      <w:lvlJc w:val="left"/>
+      <w:pPr>
+        <w:ind w:left="2880" w:hanging="360"/>
+      </w:pPr>
+    </w:lvl>
+    <w:lvl w:ilvl="4" w:tplc="FFFFFFFF" w:tentative="1">
+      <w:start w:val="1"/>
+      <w:numFmt w:val="lowerLetter"/>
+      <w:lvlText w:val="%5."/>
+      <w:lvlJc w:val="left"/>
+      <w:pPr>
+        <w:ind w:left="3600" w:hanging="360"/>
+      </w:pPr>
+    </w:lvl>
+    <w:lvl w:ilvl="5" w:tplc="FFFFFFFF" w:tentative="1">
+      <w:start w:val="1"/>
+      <w:numFmt w:val="lowerRoman"/>
+      <w:lvlText w:val="%6."/>
+      <w:lvlJc w:val="right"/>
+      <w:pPr>
+        <w:ind w:left="4320" w:hanging="180"/>
+      </w:pPr>
+    </w:lvl>
+    <w:lvl w:ilvl="6" w:tplc="FFFFFFFF" w:tentative="1">
+      <w:start w:val="1"/>
+      <w:numFmt w:val="decimal"/>
+      <w:lvlText w:val="%7."/>
+      <w:lvlJc w:val="left"/>
+      <w:pPr>
+        <w:ind w:left="5040" w:hanging="360"/>
+      </w:pPr>
+    </w:lvl>
+    <w:lvl w:ilvl="7" w:tplc="FFFFFFFF" w:tentative="1">
+      <w:start w:val="1"/>
+      <w:numFmt w:val="lowerLetter"/>
+      <w:lvlText w:val="%8."/>
+      <w:lvlJc w:val="left"/>
+      <w:pPr>
+        <w:ind w:left="5760" w:hanging="360"/>
+      </w:pPr>
+    </w:lvl>
+    <w:lvl w:ilvl="8" w:tplc="FFFFFFFF" w:tentative="1">
+      <w:start w:val="1"/>
+      <w:numFmt w:val="lowerRoman"/>
+      <w:lvlText w:val="%9."/>
+      <w:lvlJc w:val="right"/>
+      <w:pPr>
+        <w:ind w:left="6480" w:hanging="180"/>
+      </w:pPr>
+    </w:lvl>
+  </w:abstractNum>
+  <w:abstractNum w:abstractNumId="1" w15:restartNumberingAfterBreak="0">
     <w:nsid w:val="03E463CF"/>
     <w:multiLevelType w:val="hybridMultilevel"/>
     <w:tmpl w:val="73FE346A"/>
@@ -1587,7 +4782,7 @@
       </w:pPr>
     </w:lvl>
   </w:abstractNum>
-  <w:abstractNum w:abstractNumId="1" w15:restartNumberingAfterBreak="0">
+  <w:abstractNum w:abstractNumId="2" w15:restartNumberingAfterBreak="0">
     <w:nsid w:val="05EB3E04"/>
     <w:multiLevelType w:val="hybridMultilevel"/>
     <w:tmpl w:val="D284D2C4"/>
@@ -1700,7 +4895,7 @@
       </w:rPr>
     </w:lvl>
   </w:abstractNum>
-  <w:abstractNum w:abstractNumId="2" w15:restartNumberingAfterBreak="0">
+  <w:abstractNum w:abstractNumId="3" w15:restartNumberingAfterBreak="0">
     <w:nsid w:val="1E72360F"/>
     <w:multiLevelType w:val="hybridMultilevel"/>
     <w:tmpl w:val="505EB1F6"/>
@@ -1786,7 +4981,7 @@
       </w:pPr>
     </w:lvl>
   </w:abstractNum>
-  <w:abstractNum w:abstractNumId="3" w15:restartNumberingAfterBreak="0">
+  <w:abstractNum w:abstractNumId="4" w15:restartNumberingAfterBreak="0">
     <w:nsid w:val="20D254FD"/>
     <w:multiLevelType w:val="hybridMultilevel"/>
     <w:tmpl w:val="8BF480BC"/>
@@ -1872,7 +5067,206 @@
       </w:pPr>
     </w:lvl>
   </w:abstractNum>
-  <w:abstractNum w:abstractNumId="4" w15:restartNumberingAfterBreak="0">
+  <w:abstractNum w:abstractNumId="5" w15:restartNumberingAfterBreak="0">
+    <w:nsid w:val="2F697E4F"/>
+    <w:multiLevelType w:val="hybridMultilevel"/>
+    <w:tmpl w:val="FC42264E"/>
+    <w:lvl w:ilvl="0" w:tplc="04090001">
+      <w:start w:val="1"/>
+      <w:numFmt w:val="bullet"/>
+      <w:lvlText w:val=""/>
+      <w:lvlJc w:val="left"/>
+      <w:pPr>
+        <w:ind w:left="720" w:hanging="360"/>
+      </w:pPr>
+      <w:rPr>
+        <w:rFonts w:ascii="Symbol" w:hAnsi="Symbol" w:hint="default"/>
+      </w:rPr>
+    </w:lvl>
+    <w:lvl w:ilvl="1" w:tplc="04090003" w:tentative="1">
+      <w:start w:val="1"/>
+      <w:numFmt w:val="bullet"/>
+      <w:lvlText w:val="o"/>
+      <w:lvlJc w:val="left"/>
+      <w:pPr>
+        <w:ind w:left="1440" w:hanging="360"/>
+      </w:pPr>
+      <w:rPr>
+        <w:rFonts w:ascii="Courier New" w:hAnsi="Courier New" w:cs="Courier New" w:hint="default"/>
+      </w:rPr>
+    </w:lvl>
+    <w:lvl w:ilvl="2" w:tplc="04090005" w:tentative="1">
+      <w:start w:val="1"/>
+      <w:numFmt w:val="bullet"/>
+      <w:lvlText w:val=""/>
+      <w:lvlJc w:val="left"/>
+      <w:pPr>
+        <w:ind w:left="2160" w:hanging="360"/>
+      </w:pPr>
+      <w:rPr>
+        <w:rFonts w:ascii="Wingdings" w:hAnsi="Wingdings" w:hint="default"/>
+      </w:rPr>
+    </w:lvl>
+    <w:lvl w:ilvl="3" w:tplc="04090001" w:tentative="1">
+      <w:start w:val="1"/>
+      <w:numFmt w:val="bullet"/>
+      <w:lvlText w:val=""/>
+      <w:lvlJc w:val="left"/>
+      <w:pPr>
+        <w:ind w:left="2880" w:hanging="360"/>
+      </w:pPr>
+      <w:rPr>
+        <w:rFonts w:ascii="Symbol" w:hAnsi="Symbol" w:hint="default"/>
+      </w:rPr>
+    </w:lvl>
+    <w:lvl w:ilvl="4" w:tplc="04090003" w:tentative="1">
+      <w:start w:val="1"/>
+      <w:numFmt w:val="bullet"/>
+      <w:lvlText w:val="o"/>
+      <w:lvlJc w:val="left"/>
+      <w:pPr>
+        <w:ind w:left="3600" w:hanging="360"/>
+      </w:pPr>
+      <w:rPr>
+        <w:rFonts w:ascii="Courier New" w:hAnsi="Courier New" w:cs="Courier New" w:hint="default"/>
+      </w:rPr>
+    </w:lvl>
+    <w:lvl w:ilvl="5" w:tplc="04090005" w:tentative="1">
+      <w:start w:val="1"/>
+      <w:numFmt w:val="bullet"/>
+      <w:lvlText w:val=""/>
+      <w:lvlJc w:val="left"/>
+      <w:pPr>
+        <w:ind w:left="4320" w:hanging="360"/>
+      </w:pPr>
+      <w:rPr>
+        <w:rFonts w:ascii="Wingdings" w:hAnsi="Wingdings" w:hint="default"/>
+      </w:rPr>
+    </w:lvl>
+    <w:lvl w:ilvl="6" w:tplc="04090001" w:tentative="1">
+      <w:start w:val="1"/>
+      <w:numFmt w:val="bullet"/>
+      <w:lvlText w:val=""/>
+      <w:lvlJc w:val="left"/>
+      <w:pPr>
+        <w:ind w:left="5040" w:hanging="360"/>
+      </w:pPr>
+      <w:rPr>
+        <w:rFonts w:ascii="Symbol" w:hAnsi="Symbol" w:hint="default"/>
+      </w:rPr>
+    </w:lvl>
+    <w:lvl w:ilvl="7" w:tplc="04090003" w:tentative="1">
+      <w:start w:val="1"/>
+      <w:numFmt w:val="bullet"/>
+      <w:lvlText w:val="o"/>
+      <w:lvlJc w:val="left"/>
+      <w:pPr>
+        <w:ind w:left="5760" w:hanging="360"/>
+      </w:pPr>
+      <w:rPr>
+        <w:rFonts w:ascii="Courier New" w:hAnsi="Courier New" w:cs="Courier New" w:hint="default"/>
+      </w:rPr>
+    </w:lvl>
+    <w:lvl w:ilvl="8" w:tplc="04090005" w:tentative="1">
+      <w:start w:val="1"/>
+      <w:numFmt w:val="bullet"/>
+      <w:lvlText w:val=""/>
+      <w:lvlJc w:val="left"/>
+      <w:pPr>
+        <w:ind w:left="6480" w:hanging="360"/>
+      </w:pPr>
+      <w:rPr>
+        <w:rFonts w:ascii="Wingdings" w:hAnsi="Wingdings" w:hint="default"/>
+      </w:rPr>
+    </w:lvl>
+  </w:abstractNum>
+  <w:abstractNum w:abstractNumId="6" w15:restartNumberingAfterBreak="0">
+    <w:nsid w:val="33E3525B"/>
+    <w:multiLevelType w:val="hybridMultilevel"/>
+    <w:tmpl w:val="8E3E4164"/>
+    <w:lvl w:ilvl="0" w:tplc="0409000F">
+      <w:start w:val="1"/>
+      <w:numFmt w:val="decimal"/>
+      <w:lvlText w:val="%1."/>
+      <w:lvlJc w:val="left"/>
+      <w:pPr>
+        <w:ind w:left="720" w:hanging="360"/>
+      </w:pPr>
+    </w:lvl>
+    <w:lvl w:ilvl="1" w:tplc="04090019" w:tentative="1">
+      <w:start w:val="1"/>
+      <w:numFmt w:val="lowerLetter"/>
+      <w:lvlText w:val="%2."/>
+      <w:lvlJc w:val="left"/>
+      <w:pPr>
+        <w:ind w:left="1440" w:hanging="360"/>
+      </w:pPr>
+    </w:lvl>
+    <w:lvl w:ilvl="2" w:tplc="0409001B" w:tentative="1">
+      <w:start w:val="1"/>
+      <w:numFmt w:val="lowerRoman"/>
+      <w:lvlText w:val="%3."/>
+      <w:lvlJc w:val="right"/>
+      <w:pPr>
+        <w:ind w:left="2160" w:hanging="180"/>
+      </w:pPr>
+    </w:lvl>
+    <w:lvl w:ilvl="3" w:tplc="0409000F" w:tentative="1">
+      <w:start w:val="1"/>
+      <w:numFmt w:val="decimal"/>
+      <w:lvlText w:val="%4."/>
+      <w:lvlJc w:val="left"/>
+      <w:pPr>
+        <w:ind w:left="2880" w:hanging="360"/>
+      </w:pPr>
+    </w:lvl>
+    <w:lvl w:ilvl="4" w:tplc="04090019" w:tentative="1">
+      <w:start w:val="1"/>
+      <w:numFmt w:val="lowerLetter"/>
+      <w:lvlText w:val="%5."/>
+      <w:lvlJc w:val="left"/>
+      <w:pPr>
+        <w:ind w:left="3600" w:hanging="360"/>
+      </w:pPr>
+    </w:lvl>
+    <w:lvl w:ilvl="5" w:tplc="0409001B" w:tentative="1">
+      <w:start w:val="1"/>
+      <w:numFmt w:val="lowerRoman"/>
+      <w:lvlText w:val="%6."/>
+      <w:lvlJc w:val="right"/>
+      <w:pPr>
+        <w:ind w:left="4320" w:hanging="180"/>
+      </w:pPr>
+    </w:lvl>
+    <w:lvl w:ilvl="6" w:tplc="0409000F" w:tentative="1">
+      <w:start w:val="1"/>
+      <w:numFmt w:val="decimal"/>
+      <w:lvlText w:val="%7."/>
+      <w:lvlJc w:val="left"/>
+      <w:pPr>
+        <w:ind w:left="5040" w:hanging="360"/>
+      </w:pPr>
+    </w:lvl>
+    <w:lvl w:ilvl="7" w:tplc="04090019" w:tentative="1">
+      <w:start w:val="1"/>
+      <w:numFmt w:val="lowerLetter"/>
+      <w:lvlText w:val="%8."/>
+      <w:lvlJc w:val="left"/>
+      <w:pPr>
+        <w:ind w:left="5760" w:hanging="360"/>
+      </w:pPr>
+    </w:lvl>
+    <w:lvl w:ilvl="8" w:tplc="0409001B" w:tentative="1">
+      <w:start w:val="1"/>
+      <w:numFmt w:val="lowerRoman"/>
+      <w:lvlText w:val="%9."/>
+      <w:lvlJc w:val="right"/>
+      <w:pPr>
+        <w:ind w:left="6480" w:hanging="180"/>
+      </w:pPr>
+    </w:lvl>
+  </w:abstractNum>
+  <w:abstractNum w:abstractNumId="7" w15:restartNumberingAfterBreak="0">
     <w:nsid w:val="3BBC69EB"/>
     <w:multiLevelType w:val="multilevel"/>
     <w:tmpl w:val="4D3EC830"/>
@@ -1985,7 +5379,7 @@
       </w:rPr>
     </w:lvl>
   </w:abstractNum>
-  <w:abstractNum w:abstractNumId="5" w15:restartNumberingAfterBreak="0">
+  <w:abstractNum w:abstractNumId="8" w15:restartNumberingAfterBreak="0">
     <w:nsid w:val="4B2C19FC"/>
     <w:multiLevelType w:val="hybridMultilevel"/>
     <w:tmpl w:val="3FB0CECE"/>
@@ -2071,7 +5465,120 @@
       </w:pPr>
     </w:lvl>
   </w:abstractNum>
-  <w:abstractNum w:abstractNumId="6" w15:restartNumberingAfterBreak="0">
+  <w:abstractNum w:abstractNumId="9" w15:restartNumberingAfterBreak="0">
+    <w:nsid w:val="520B38D6"/>
+    <w:multiLevelType w:val="hybridMultilevel"/>
+    <w:tmpl w:val="6422F598"/>
+    <w:lvl w:ilvl="0" w:tplc="04090001">
+      <w:start w:val="1"/>
+      <w:numFmt w:val="bullet"/>
+      <w:lvlText w:val=""/>
+      <w:lvlJc w:val="left"/>
+      <w:pPr>
+        <w:ind w:left="720" w:hanging="360"/>
+      </w:pPr>
+      <w:rPr>
+        <w:rFonts w:ascii="Symbol" w:hAnsi="Symbol" w:hint="default"/>
+      </w:rPr>
+    </w:lvl>
+    <w:lvl w:ilvl="1" w:tplc="04090003" w:tentative="1">
+      <w:start w:val="1"/>
+      <w:numFmt w:val="bullet"/>
+      <w:lvlText w:val="o"/>
+      <w:lvlJc w:val="left"/>
+      <w:pPr>
+        <w:ind w:left="1440" w:hanging="360"/>
+      </w:pPr>
+      <w:rPr>
+        <w:rFonts w:ascii="Courier New" w:hAnsi="Courier New" w:cs="Courier New" w:hint="default"/>
+      </w:rPr>
+    </w:lvl>
+    <w:lvl w:ilvl="2" w:tplc="04090005" w:tentative="1">
+      <w:start w:val="1"/>
+      <w:numFmt w:val="bullet"/>
+      <w:lvlText w:val=""/>
+      <w:lvlJc w:val="left"/>
+      <w:pPr>
+        <w:ind w:left="2160" w:hanging="360"/>
+      </w:pPr>
+      <w:rPr>
+        <w:rFonts w:ascii="Wingdings" w:hAnsi="Wingdings" w:hint="default"/>
+      </w:rPr>
+    </w:lvl>
+    <w:lvl w:ilvl="3" w:tplc="04090001" w:tentative="1">
+      <w:start w:val="1"/>
+      <w:numFmt w:val="bullet"/>
+      <w:lvlText w:val=""/>
+      <w:lvlJc w:val="left"/>
+      <w:pPr>
+        <w:ind w:left="2880" w:hanging="360"/>
+      </w:pPr>
+      <w:rPr>
+        <w:rFonts w:ascii="Symbol" w:hAnsi="Symbol" w:hint="default"/>
+      </w:rPr>
+    </w:lvl>
+    <w:lvl w:ilvl="4" w:tplc="04090003" w:tentative="1">
+      <w:start w:val="1"/>
+      <w:numFmt w:val="bullet"/>
+      <w:lvlText w:val="o"/>
+      <w:lvlJc w:val="left"/>
+      <w:pPr>
+        <w:ind w:left="3600" w:hanging="360"/>
+      </w:pPr>
+      <w:rPr>
+        <w:rFonts w:ascii="Courier New" w:hAnsi="Courier New" w:cs="Courier New" w:hint="default"/>
+      </w:rPr>
+    </w:lvl>
+    <w:lvl w:ilvl="5" w:tplc="04090005" w:tentative="1">
+      <w:start w:val="1"/>
+      <w:numFmt w:val="bullet"/>
+      <w:lvlText w:val=""/>
+      <w:lvlJc w:val="left"/>
+      <w:pPr>
+        <w:ind w:left="4320" w:hanging="360"/>
+      </w:pPr>
+      <w:rPr>
+        <w:rFonts w:ascii="Wingdings" w:hAnsi="Wingdings" w:hint="default"/>
+      </w:rPr>
+    </w:lvl>
+    <w:lvl w:ilvl="6" w:tplc="04090001" w:tentative="1">
+      <w:start w:val="1"/>
+      <w:numFmt w:val="bullet"/>
+      <w:lvlText w:val=""/>
+      <w:lvlJc w:val="left"/>
+      <w:pPr>
+        <w:ind w:left="5040" w:hanging="360"/>
+      </w:pPr>
+      <w:rPr>
+        <w:rFonts w:ascii="Symbol" w:hAnsi="Symbol" w:hint="default"/>
+      </w:rPr>
+    </w:lvl>
+    <w:lvl w:ilvl="7" w:tplc="04090003" w:tentative="1">
+      <w:start w:val="1"/>
+      <w:numFmt w:val="bullet"/>
+      <w:lvlText w:val="o"/>
+      <w:lvlJc w:val="left"/>
+      <w:pPr>
+        <w:ind w:left="5760" w:hanging="360"/>
+      </w:pPr>
+      <w:rPr>
+        <w:rFonts w:ascii="Courier New" w:hAnsi="Courier New" w:cs="Courier New" w:hint="default"/>
+      </w:rPr>
+    </w:lvl>
+    <w:lvl w:ilvl="8" w:tplc="04090005" w:tentative="1">
+      <w:start w:val="1"/>
+      <w:numFmt w:val="bullet"/>
+      <w:lvlText w:val=""/>
+      <w:lvlJc w:val="left"/>
+      <w:pPr>
+        <w:ind w:left="6480" w:hanging="360"/>
+      </w:pPr>
+      <w:rPr>
+        <w:rFonts w:ascii="Wingdings" w:hAnsi="Wingdings" w:hint="default"/>
+      </w:rPr>
+    </w:lvl>
+  </w:abstractNum>
+  <w:abstractNum w:abstractNumId="10" w15:restartNumberingAfterBreak="0">
     <w:nsid w:val="56F70D77"/>
     <w:multiLevelType w:val="hybridMultilevel"/>
     <w:tmpl w:val="2930A3F4"/>
@@ -2157,7 +5664,7 @@
       </w:pPr>
     </w:lvl>
   </w:abstractNum>
-  <w:abstractNum w:abstractNumId="7" w15:restartNumberingAfterBreak="0">
+  <w:abstractNum w:abstractNumId="11" w15:restartNumberingAfterBreak="0">
     <w:nsid w:val="58614920"/>
     <w:multiLevelType w:val="hybridMultilevel"/>
     <w:tmpl w:val="391EC53C"/>
@@ -2270,29 +5777,130 @@
       </w:rPr>
     </w:lvl>
   </w:abstractNum>
+  <w:abstractNum w:abstractNumId="12" w15:restartNumberingAfterBreak="0">
+    <w:nsid w:val="7ADB002B"/>
+    <w:multiLevelType w:val="hybridMultilevel"/>
+    <w:tmpl w:val="4CA6071A"/>
+    <w:lvl w:ilvl="0" w:tplc="0409000F">
+      <w:start w:val="1"/>
+      <w:numFmt w:val="decimal"/>
+      <w:lvlText w:val="%1."/>
+      <w:lvlJc w:val="left"/>
+      <w:pPr>
+        <w:ind w:left="720" w:hanging="360"/>
+      </w:pPr>
+    </w:lvl>
+    <w:lvl w:ilvl="1" w:tplc="04090019" w:tentative="1">
+      <w:start w:val="1"/>
+      <w:numFmt w:val="lowerLetter"/>
+      <w:lvlText w:val="%2."/>
+      <w:lvlJc w:val="left"/>
+      <w:pPr>
+        <w:ind w:left="1440" w:hanging="360"/>
+      </w:pPr>
+    </w:lvl>
+    <w:lvl w:ilvl="2" w:tplc="0409001B" w:tentative="1">
+      <w:start w:val="1"/>
+      <w:numFmt w:val="lowerRoman"/>
+      <w:lvlText w:val="%3."/>
+      <w:lvlJc w:val="right"/>
+      <w:pPr>
+        <w:ind w:left="2160" w:hanging="180"/>
+      </w:pPr>
+    </w:lvl>
+    <w:lvl w:ilvl="3" w:tplc="0409000F" w:tentative="1">
+      <w:start w:val="1"/>
+      <w:numFmt w:val="decimal"/>
+      <w:lvlText w:val="%4."/>
+      <w:lvlJc w:val="left"/>
+      <w:pPr>
+        <w:ind w:left="2880" w:hanging="360"/>
+      </w:pPr>
+    </w:lvl>
+    <w:lvl w:ilvl="4" w:tplc="04090019" w:tentative="1">
+      <w:start w:val="1"/>
+      <w:numFmt w:val="lowerLetter"/>
+      <w:lvlText w:val="%5."/>
+      <w:lvlJc w:val="left"/>
+      <w:pPr>
+        <w:ind w:left="3600" w:hanging="360"/>
+      </w:pPr>
+    </w:lvl>
+    <w:lvl w:ilvl="5" w:tplc="0409001B" w:tentative="1">
+      <w:start w:val="1"/>
+      <w:numFmt w:val="lowerRoman"/>
+      <w:lvlText w:val="%6."/>
+      <w:lvlJc w:val="right"/>
+      <w:pPr>
+        <w:ind w:left="4320" w:hanging="180"/>
+      </w:pPr>
+    </w:lvl>
+    <w:lvl w:ilvl="6" w:tplc="0409000F" w:tentative="1">
+      <w:start w:val="1"/>
+      <w:numFmt w:val="decimal"/>
+      <w:lvlText w:val="%7."/>
+      <w:lvlJc w:val="left"/>
+      <w:pPr>
+        <w:ind w:left="5040" w:hanging="360"/>
+      </w:pPr>
+    </w:lvl>
+    <w:lvl w:ilvl="7" w:tplc="04090019" w:tentative="1">
+      <w:start w:val="1"/>
+      <w:numFmt w:val="lowerLetter"/>
+      <w:lvlText w:val="%8."/>
+      <w:lvlJc w:val="left"/>
+      <w:pPr>
+        <w:ind w:left="5760" w:hanging="360"/>
+      </w:pPr>
+    </w:lvl>
+    <w:lvl w:ilvl="8" w:tplc="0409001B" w:tentative="1">
+      <w:start w:val="1"/>
+      <w:numFmt w:val="lowerRoman"/>
+      <w:lvlText w:val="%9."/>
+      <w:lvlJc w:val="right"/>
+      <w:pPr>
+        <w:ind w:left="6480" w:hanging="180"/>
+      </w:pPr>
+    </w:lvl>
+  </w:abstractNum>
   <w:num w:numId="1">
+    <w:abstractNumId w:val="7"/>
+  </w:num>
+  <w:num w:numId="2">
+    <w:abstractNumId w:val="2"/>
+  </w:num>
+  <w:num w:numId="3">
+    <w:abstractNumId w:val="1"/>
+  </w:num>
+  <w:num w:numId="4">
+    <w:abstractNumId w:val="8"/>
+  </w:num>
+  <w:num w:numId="5">
     <w:abstractNumId w:val="4"/>
   </w:num>
-  <w:num w:numId="2">
-    <w:abstractNumId w:val="1"/>
+  <w:num w:numId="6">
+    <w:abstractNumId w:val="10"/>
   </w:num>
-  <w:num w:numId="3">
-    <w:abstractNumId w:val="0"/>
+  <w:num w:numId="7">
+    <w:abstractNumId w:val="3"/>
   </w:num>
-  <w:num w:numId="4">
+  <w:num w:numId="8">
+    <w:abstractNumId w:val="11"/>
+  </w:num>
+  <w:num w:numId="9">
     <w:abstractNumId w:val="5"/>
   </w:num>
-  <w:num w:numId="5">
-    <w:abstractNumId w:val="3"/>
+  <w:num w:numId="10">
+    <w:abstractNumId w:val="9"/>
   </w:num>
-  <w:num w:numId="6">
+  <w:num w:numId="11">
     <w:abstractNumId w:val="6"/>
   </w:num>
-  <w:num w:numId="7">
-    <w:abstractNumId w:val="2"/>
+  <w:num w:numId="12">
+    <w:abstractNumId w:val="12"/>
   </w:num>
-  <w:num w:numId="8">
-    <w:abstractNumId w:val="7"/>
+  <w:num w:numId="13">
+    <w:abstractNumId w:val="0"/>
   </w:num>
 </w:numbering>
 </file>
@@ -2749,7 +6357,7 @@
     <w:uiPriority w:val="9"/>
     <w:unhideWhenUsed/>
     <w:qFormat/>
-    <w:rsid w:val="006D41B0"/>
+    <w:rsid w:val="00857BC6"/>
     <w:pPr>
       <w:keepNext/>
       <w:keepLines/>
@@ -2758,7 +6366,8 @@
     </w:pPr>
     <w:rPr>
       <w:rFonts w:asciiTheme="majorHAnsi" w:eastAsiaTheme="majorEastAsia" w:hAnsiTheme="majorHAnsi" w:cstheme="majorBidi"/>
-      <w:color w:val="1F4D78" w:themeColor="accent1" w:themeShade="7F"/>
+      <w:b/>
+      <w:color w:val="000000" w:themeColor="text1"/>
       <w:sz w:val="24"/>
       <w:szCs w:val="24"/>
     </w:rPr>
@@ -2975,10 +6584,11 @@
     <w:basedOn w:val="DefaultParagraphFont"/>
     <w:link w:val="Heading3"/>
     <w:uiPriority w:val="9"/>
-    <w:rsid w:val="006D41B0"/>
+    <w:rsid w:val="00857BC6"/>
     <w:rPr>
       <w:rFonts w:asciiTheme="majorHAnsi" w:eastAsiaTheme="majorEastAsia" w:hAnsiTheme="majorHAnsi" w:cstheme="majorBidi"/>
-      <w:color w:val="1F4D78" w:themeColor="accent1" w:themeShade="7F"/>
+      <w:b/>
+      <w:color w:val="000000" w:themeColor="text1"/>
       <w:sz w:val="24"/>
       <w:szCs w:val="24"/>
     </w:rPr>

</xml_diff>